<commit_message>
added logistic regression file
</commit_message>
<xml_diff>
--- a/DATA DICTIONARY for application.csv.docx
+++ b/DATA DICTIONARY for application.csv.docx
@@ -301,7 +301,25 @@
                 <w:sz w:val="20"/>
                 <w:szCs w:val="20"/>
               </w:rPr>
-              <w:t>0 -  Able to pay the loan</w:t>
+              <w:t xml:space="preserve">0 </w:t>
+            </w:r>
+            <w:proofErr w:type="gramStart"/>
+            <w:r>
+              <w:rPr>
+                <w:rFonts w:cstheme="minorHAnsi"/>
+                <w:sz w:val="20"/>
+                <w:szCs w:val="20"/>
+              </w:rPr>
+              <w:t>-  Able</w:t>
+            </w:r>
+            <w:proofErr w:type="gramEnd"/>
+            <w:r>
+              <w:rPr>
+                <w:rFonts w:cstheme="minorHAnsi"/>
+                <w:sz w:val="20"/>
+                <w:szCs w:val="20"/>
+              </w:rPr>
+              <w:t xml:space="preserve"> to pay the loan</w:t>
             </w:r>
           </w:p>
         </w:tc>
@@ -618,7 +636,25 @@
                 <w:sz w:val="20"/>
                 <w:szCs w:val="20"/>
               </w:rPr>
-              <w:t>Does the client has a property or not</w:t>
+              <w:t xml:space="preserve">Does the client </w:t>
+            </w:r>
+            <w:proofErr w:type="gramStart"/>
+            <w:r>
+              <w:rPr>
+                <w:rFonts w:cstheme="minorHAnsi"/>
+                <w:sz w:val="20"/>
+                <w:szCs w:val="20"/>
+              </w:rPr>
+              <w:t>has</w:t>
+            </w:r>
+            <w:proofErr w:type="gramEnd"/>
+            <w:r>
+              <w:rPr>
+                <w:rFonts w:cstheme="minorHAnsi"/>
+                <w:sz w:val="20"/>
+                <w:szCs w:val="20"/>
+              </w:rPr>
+              <w:t xml:space="preserve"> a property or not</w:t>
             </w:r>
           </w:p>
         </w:tc>
@@ -848,16 +884,7 @@
                 <w:sz w:val="20"/>
                 <w:szCs w:val="20"/>
               </w:rPr>
-              <w:t xml:space="preserve">total amount of money that is borrowed by </w:t>
-            </w:r>
-            <w:r>
-              <w:rPr>
-                <w:rFonts w:cstheme="minorHAnsi"/>
-                <w:color w:val="374151"/>
-                <w:sz w:val="20"/>
-                <w:szCs w:val="20"/>
-              </w:rPr>
-              <w:t>the client</w:t>
+              <w:t>total amount of money that is borrowed by the client</w:t>
             </w:r>
           </w:p>
         </w:tc>
@@ -1027,17 +1054,7 @@
                 <w:szCs w:val="20"/>
                 <w:shd w:val="clear" w:color="auto" w:fill="FFFFFF"/>
               </w:rPr>
-              <w:t>For consumer loans it is the price of the goods for which the loan is give</w:t>
-            </w:r>
-            <w:r>
-              <w:rPr>
-                <w:rFonts w:cstheme="minorHAnsi"/>
-                <w:color w:val="1F2328"/>
-                <w:sz w:val="20"/>
-                <w:szCs w:val="20"/>
-                <w:shd w:val="clear" w:color="auto" w:fill="FFFFFF"/>
-              </w:rPr>
-              <w:t>n</w:t>
+              <w:t>For consumer loans it is the price of the goods for which the loan is given</w:t>
             </w:r>
           </w:p>
         </w:tc>
@@ -1191,7 +1208,29 @@
                 <w:szCs w:val="20"/>
                 <w:shd w:val="clear" w:color="auto" w:fill="FFFFFF"/>
               </w:rPr>
-              <w:t>Clients income type (businessman, working, maternity leave,…)</w:t>
+              <w:t xml:space="preserve">Clients income type (businessman, working, maternity </w:t>
+            </w:r>
+            <w:proofErr w:type="gramStart"/>
+            <w:r>
+              <w:rPr>
+                <w:rFonts w:cstheme="minorHAnsi"/>
+                <w:color w:val="1F2328"/>
+                <w:sz w:val="20"/>
+                <w:szCs w:val="20"/>
+                <w:shd w:val="clear" w:color="auto" w:fill="FFFFFF"/>
+              </w:rPr>
+              <w:t>leave,…</w:t>
+            </w:r>
+            <w:proofErr w:type="gramEnd"/>
+            <w:r>
+              <w:rPr>
+                <w:rFonts w:cstheme="minorHAnsi"/>
+                <w:color w:val="1F2328"/>
+                <w:sz w:val="20"/>
+                <w:szCs w:val="20"/>
+                <w:shd w:val="clear" w:color="auto" w:fill="FFFFFF"/>
+              </w:rPr>
+              <w:t>)</w:t>
             </w:r>
           </w:p>
         </w:tc>
@@ -1268,25 +1307,7 @@
                 <w:sz w:val="20"/>
                 <w:szCs w:val="20"/>
               </w:rPr>
-              <w:t>highest education</w:t>
-            </w:r>
-            <w:r>
-              <w:rPr>
-                <w:rFonts w:cstheme="minorHAnsi"/>
-                <w:color w:val="1F2328"/>
-                <w:sz w:val="20"/>
-                <w:szCs w:val="20"/>
-              </w:rPr>
-              <w:t xml:space="preserve"> level</w:t>
-            </w:r>
-            <w:r>
-              <w:rPr>
-                <w:rFonts w:cstheme="minorHAnsi"/>
-                <w:color w:val="1F2328"/>
-                <w:sz w:val="20"/>
-                <w:szCs w:val="20"/>
-              </w:rPr>
-              <w:t xml:space="preserve"> the client achieved</w:t>
+              <w:t>highest education level the client achieved</w:t>
             </w:r>
           </w:p>
           <w:p>
@@ -2511,17 +2532,7 @@
                 <w:szCs w:val="20"/>
                 <w:shd w:val="clear" w:color="auto" w:fill="FFFFFF"/>
               </w:rPr>
-              <w:t>What kind of occupation does the client hav</w:t>
-            </w:r>
-            <w:r>
-              <w:rPr>
-                <w:rFonts w:cstheme="minorHAnsi"/>
-                <w:color w:val="1F2328"/>
-                <w:sz w:val="20"/>
-                <w:szCs w:val="20"/>
-                <w:shd w:val="clear" w:color="auto" w:fill="FFFFFF"/>
-              </w:rPr>
-              <w:t>e</w:t>
+              <w:t>What kind of occupation does the client have</w:t>
             </w:r>
           </w:p>
         </w:tc>
@@ -2767,17 +2778,7 @@
                 <w:szCs w:val="20"/>
                 <w:shd w:val="clear" w:color="auto" w:fill="FFFFFF"/>
               </w:rPr>
-              <w:t>Our rating of the region where client lives with taking city into account (1,2,3</w:t>
-            </w:r>
-            <w:r>
-              <w:rPr>
-                <w:rFonts w:cstheme="minorHAnsi"/>
-                <w:color w:val="1F2328"/>
-                <w:sz w:val="20"/>
-                <w:szCs w:val="20"/>
-                <w:shd w:val="clear" w:color="auto" w:fill="FFFFFF"/>
-              </w:rPr>
-              <w:t>)</w:t>
+              <w:t>Our rating of the region where client lives with taking city into account (1,2,3)</w:t>
             </w:r>
           </w:p>
         </w:tc>
@@ -3647,17 +3648,7 @@
                 <w:szCs w:val="20"/>
                 <w:shd w:val="clear" w:color="auto" w:fill="FFFFFF"/>
               </w:rPr>
-              <w:t>EXT_SOURCE_</w:t>
-            </w:r>
-            <w:r>
-              <w:rPr>
-                <w:rFonts w:cstheme="minorHAnsi"/>
-                <w:color w:val="1F2328"/>
-                <w:sz w:val="20"/>
-                <w:szCs w:val="20"/>
-                <w:shd w:val="clear" w:color="auto" w:fill="FFFFFF"/>
-              </w:rPr>
-              <w:t>2</w:t>
+              <w:t>EXT_SOURCE_2</w:t>
             </w:r>
           </w:p>
         </w:tc>
@@ -3841,7 +3832,29 @@
                 <w:szCs w:val="20"/>
                 <w:shd w:val="clear" w:color="auto" w:fill="FFFFFF"/>
               </w:rPr>
-              <w:t xml:space="preserve">Normalized information about building where the client lives, What is average (_AVG suffix), modus (_MODE suffix), median (_MEDI suffix) apartment size, common area, living area, age of </w:t>
+              <w:t xml:space="preserve">Normalized information about building where the client lives, </w:t>
+            </w:r>
+            <w:proofErr w:type="gramStart"/>
+            <w:r>
+              <w:rPr>
+                <w:rFonts w:cstheme="minorHAnsi"/>
+                <w:color w:val="1F2328"/>
+                <w:sz w:val="20"/>
+                <w:szCs w:val="20"/>
+                <w:shd w:val="clear" w:color="auto" w:fill="FFFFFF"/>
+              </w:rPr>
+              <w:t>What</w:t>
+            </w:r>
+            <w:proofErr w:type="gramEnd"/>
+            <w:r>
+              <w:rPr>
+                <w:rFonts w:cstheme="minorHAnsi"/>
+                <w:color w:val="1F2328"/>
+                <w:sz w:val="20"/>
+                <w:szCs w:val="20"/>
+                <w:shd w:val="clear" w:color="auto" w:fill="FFFFFF"/>
+              </w:rPr>
+              <w:t xml:space="preserve"> is average (_AVG suffix), modus (_MODE suffix), median (_MEDI suffix) apartment size, common area, living area, age of </w:t>
             </w:r>
             <w:r>
               <w:rPr>
@@ -3932,7 +3945,29 @@
                 <w:szCs w:val="20"/>
                 <w:shd w:val="clear" w:color="auto" w:fill="FFFFFF"/>
               </w:rPr>
-              <w:t>Normalized information about building where the client lives, What is average (_AVG suffix), modus (_MODE suffix), median (_MEDI suffix) apartment size, common area, living area, age of building, number of elevators, number of entrances, state of the building, number of floor</w:t>
+              <w:t xml:space="preserve">Normalized information about building where the client lives, </w:t>
+            </w:r>
+            <w:proofErr w:type="gramStart"/>
+            <w:r>
+              <w:rPr>
+                <w:rFonts w:cstheme="minorHAnsi"/>
+                <w:color w:val="1F2328"/>
+                <w:sz w:val="20"/>
+                <w:szCs w:val="20"/>
+                <w:shd w:val="clear" w:color="auto" w:fill="FFFFFF"/>
+              </w:rPr>
+              <w:t>What</w:t>
+            </w:r>
+            <w:proofErr w:type="gramEnd"/>
+            <w:r>
+              <w:rPr>
+                <w:rFonts w:cstheme="minorHAnsi"/>
+                <w:color w:val="1F2328"/>
+                <w:sz w:val="20"/>
+                <w:szCs w:val="20"/>
+                <w:shd w:val="clear" w:color="auto" w:fill="FFFFFF"/>
+              </w:rPr>
+              <w:t xml:space="preserve"> is average (_AVG suffix), modus (_MODE suffix), median (_MEDI suffix) apartment size, common area, living area, age of building, number of elevators, number of entrances, state of the building, number of floor</w:t>
             </w:r>
           </w:p>
         </w:tc>
@@ -4011,7 +4046,29 @@
                 <w:szCs w:val="20"/>
                 <w:shd w:val="clear" w:color="auto" w:fill="FFFFFF"/>
               </w:rPr>
-              <w:t>Normalized information about building where the client lives, What is average (_AVG suffix), modus (_MODE suffix), median (_MEDI suffix) apartment size, common area, living area, age of building, number of elevators, number of entrances, state of the building, number of floor</w:t>
+              <w:t xml:space="preserve">Normalized information about building where the client lives, </w:t>
+            </w:r>
+            <w:proofErr w:type="gramStart"/>
+            <w:r>
+              <w:rPr>
+                <w:rFonts w:cstheme="minorHAnsi"/>
+                <w:color w:val="1F2328"/>
+                <w:sz w:val="20"/>
+                <w:szCs w:val="20"/>
+                <w:shd w:val="clear" w:color="auto" w:fill="FFFFFF"/>
+              </w:rPr>
+              <w:t>What</w:t>
+            </w:r>
+            <w:proofErr w:type="gramEnd"/>
+            <w:r>
+              <w:rPr>
+                <w:rFonts w:cstheme="minorHAnsi"/>
+                <w:color w:val="1F2328"/>
+                <w:sz w:val="20"/>
+                <w:szCs w:val="20"/>
+                <w:shd w:val="clear" w:color="auto" w:fill="FFFFFF"/>
+              </w:rPr>
+              <w:t xml:space="preserve"> is average (_AVG suffix), modus (_MODE suffix), median (_MEDI suffix) apartment size, common area, living area, age of building, number of elevators, number of entrances, state of the building, number of floor</w:t>
             </w:r>
           </w:p>
         </w:tc>
@@ -4090,7 +4147,29 @@
                 <w:szCs w:val="20"/>
                 <w:shd w:val="clear" w:color="auto" w:fill="FFFFFF"/>
               </w:rPr>
-              <w:t>Normalized information about building where the client lives, What is average (_AVG suffix), modus (_MODE suffix), median (_MEDI suffix) apartment size, common area, living area, age of building, number of elevators, number of entrances, state of the building, number of floor</w:t>
+              <w:t xml:space="preserve">Normalized information about building where the client lives, </w:t>
+            </w:r>
+            <w:proofErr w:type="gramStart"/>
+            <w:r>
+              <w:rPr>
+                <w:rFonts w:cstheme="minorHAnsi"/>
+                <w:color w:val="1F2328"/>
+                <w:sz w:val="20"/>
+                <w:szCs w:val="20"/>
+                <w:shd w:val="clear" w:color="auto" w:fill="FFFFFF"/>
+              </w:rPr>
+              <w:t>What</w:t>
+            </w:r>
+            <w:proofErr w:type="gramEnd"/>
+            <w:r>
+              <w:rPr>
+                <w:rFonts w:cstheme="minorHAnsi"/>
+                <w:color w:val="1F2328"/>
+                <w:sz w:val="20"/>
+                <w:szCs w:val="20"/>
+                <w:shd w:val="clear" w:color="auto" w:fill="FFFFFF"/>
+              </w:rPr>
+              <w:t xml:space="preserve"> is average (_AVG suffix), modus (_MODE suffix), median (_MEDI suffix) apartment size, common area, living area, age of building, number of elevators, number of entrances, state of the building, number of floor</w:t>
             </w:r>
           </w:p>
         </w:tc>
@@ -4179,7 +4258,29 @@
                 <w:szCs w:val="20"/>
                 <w:shd w:val="clear" w:color="auto" w:fill="FFFFFF"/>
               </w:rPr>
-              <w:t>Normalized information about building where the client lives, What is average (_AVG suffix), modus (_MODE suffix), median (_MEDI suffix) apartment size, common area, living area, age of building, number of elevators, number of entrances, state of the building, number of floor</w:t>
+              <w:t xml:space="preserve">Normalized information about building where the client lives, </w:t>
+            </w:r>
+            <w:proofErr w:type="gramStart"/>
+            <w:r>
+              <w:rPr>
+                <w:rFonts w:cstheme="minorHAnsi"/>
+                <w:color w:val="1F2328"/>
+                <w:sz w:val="20"/>
+                <w:szCs w:val="20"/>
+                <w:shd w:val="clear" w:color="auto" w:fill="FFFFFF"/>
+              </w:rPr>
+              <w:t>What</w:t>
+            </w:r>
+            <w:proofErr w:type="gramEnd"/>
+            <w:r>
+              <w:rPr>
+                <w:rFonts w:cstheme="minorHAnsi"/>
+                <w:color w:val="1F2328"/>
+                <w:sz w:val="20"/>
+                <w:szCs w:val="20"/>
+                <w:shd w:val="clear" w:color="auto" w:fill="FFFFFF"/>
+              </w:rPr>
+              <w:t xml:space="preserve"> is average (_AVG suffix), modus (_MODE suffix), median (_MEDI suffix) apartment size, common area, living area, age of building, number of elevators, number of entrances, state of the building, number of floor</w:t>
             </w:r>
           </w:p>
         </w:tc>
@@ -4257,7 +4358,29 @@
                 <w:szCs w:val="20"/>
                 <w:shd w:val="clear" w:color="auto" w:fill="FFFFFF"/>
               </w:rPr>
-              <w:t>Normalized information about building where the client lives, What is average (_AVG suffix), modus (_MODE suffix), median (_MEDI suffix) apartment size, common area, living area, age of building, number of elevators, number of entrances, state of the building, number of floor</w:t>
+              <w:t xml:space="preserve">Normalized information about building where the client lives, </w:t>
+            </w:r>
+            <w:proofErr w:type="gramStart"/>
+            <w:r>
+              <w:rPr>
+                <w:rFonts w:cstheme="minorHAnsi"/>
+                <w:color w:val="1F2328"/>
+                <w:sz w:val="20"/>
+                <w:szCs w:val="20"/>
+                <w:shd w:val="clear" w:color="auto" w:fill="FFFFFF"/>
+              </w:rPr>
+              <w:t>What</w:t>
+            </w:r>
+            <w:proofErr w:type="gramEnd"/>
+            <w:r>
+              <w:rPr>
+                <w:rFonts w:cstheme="minorHAnsi"/>
+                <w:color w:val="1F2328"/>
+                <w:sz w:val="20"/>
+                <w:szCs w:val="20"/>
+                <w:shd w:val="clear" w:color="auto" w:fill="FFFFFF"/>
+              </w:rPr>
+              <w:t xml:space="preserve"> is average (_AVG suffix), modus (_MODE suffix), median (_MEDI suffix) apartment size, common area, living area, age of building, number of elevators, number of entrances, state of the building, number of floor</w:t>
             </w:r>
           </w:p>
         </w:tc>
@@ -4345,7 +4468,29 @@
                 <w:szCs w:val="20"/>
                 <w:shd w:val="clear" w:color="auto" w:fill="FFFFFF"/>
               </w:rPr>
-              <w:t>Normalized information about building where the client lives, What is average (_AVG suffix), modus (_MODE suffix), median (_MEDI suffix) apartment size, common area, living area, age of building, number of elevators, number of entrances, state of the building, number of floor</w:t>
+              <w:t xml:space="preserve">Normalized information about building where the client lives, </w:t>
+            </w:r>
+            <w:proofErr w:type="gramStart"/>
+            <w:r>
+              <w:rPr>
+                <w:rFonts w:cstheme="minorHAnsi"/>
+                <w:color w:val="1F2328"/>
+                <w:sz w:val="20"/>
+                <w:szCs w:val="20"/>
+                <w:shd w:val="clear" w:color="auto" w:fill="FFFFFF"/>
+              </w:rPr>
+              <w:t>What</w:t>
+            </w:r>
+            <w:proofErr w:type="gramEnd"/>
+            <w:r>
+              <w:rPr>
+                <w:rFonts w:cstheme="minorHAnsi"/>
+                <w:color w:val="1F2328"/>
+                <w:sz w:val="20"/>
+                <w:szCs w:val="20"/>
+                <w:shd w:val="clear" w:color="auto" w:fill="FFFFFF"/>
+              </w:rPr>
+              <w:t xml:space="preserve"> is average (_AVG suffix), modus (_MODE suffix), median (_MEDI suffix) apartment size, common area, living area, age of building, number of elevators, number of entrances, state of the building, number of floor</w:t>
             </w:r>
           </w:p>
         </w:tc>
@@ -4433,7 +4578,29 @@
                 <w:szCs w:val="20"/>
                 <w:shd w:val="clear" w:color="auto" w:fill="FFFFFF"/>
               </w:rPr>
-              <w:t>Normalized information about building where the client lives, What is average (_AVG suffix), modus (_MODE suffix), median (_MEDI suffix) apartment size, common area, living area, age of building, number of elevators, number of entrances, state of the building, number of floor</w:t>
+              <w:t xml:space="preserve">Normalized information about building where the client lives, </w:t>
+            </w:r>
+            <w:proofErr w:type="gramStart"/>
+            <w:r>
+              <w:rPr>
+                <w:rFonts w:cstheme="minorHAnsi"/>
+                <w:color w:val="1F2328"/>
+                <w:sz w:val="20"/>
+                <w:szCs w:val="20"/>
+                <w:shd w:val="clear" w:color="auto" w:fill="FFFFFF"/>
+              </w:rPr>
+              <w:t>What</w:t>
+            </w:r>
+            <w:proofErr w:type="gramEnd"/>
+            <w:r>
+              <w:rPr>
+                <w:rFonts w:cstheme="minorHAnsi"/>
+                <w:color w:val="1F2328"/>
+                <w:sz w:val="20"/>
+                <w:szCs w:val="20"/>
+                <w:shd w:val="clear" w:color="auto" w:fill="FFFFFF"/>
+              </w:rPr>
+              <w:t xml:space="preserve"> is average (_AVG suffix), modus (_MODE suffix), median (_MEDI suffix) apartment size, common area, living area, age of building, number of elevators, number of entrances, state of the building, number of floor</w:t>
             </w:r>
           </w:p>
         </w:tc>
@@ -4511,7 +4678,29 @@
                 <w:szCs w:val="20"/>
                 <w:shd w:val="clear" w:color="auto" w:fill="FFFFFF"/>
               </w:rPr>
-              <w:t>Normalized information about building where the client lives, What is average (_AVG suffix), modus (_MODE suffix), median (_MEDI suffix) apartment size, common area, living area, age of building, number of elevators, number of entrances, state of the building, number of floor</w:t>
+              <w:t xml:space="preserve">Normalized information about building where the client lives, </w:t>
+            </w:r>
+            <w:proofErr w:type="gramStart"/>
+            <w:r>
+              <w:rPr>
+                <w:rFonts w:cstheme="minorHAnsi"/>
+                <w:color w:val="1F2328"/>
+                <w:sz w:val="20"/>
+                <w:szCs w:val="20"/>
+                <w:shd w:val="clear" w:color="auto" w:fill="FFFFFF"/>
+              </w:rPr>
+              <w:t>What</w:t>
+            </w:r>
+            <w:proofErr w:type="gramEnd"/>
+            <w:r>
+              <w:rPr>
+                <w:rFonts w:cstheme="minorHAnsi"/>
+                <w:color w:val="1F2328"/>
+                <w:sz w:val="20"/>
+                <w:szCs w:val="20"/>
+                <w:shd w:val="clear" w:color="auto" w:fill="FFFFFF"/>
+              </w:rPr>
+              <w:t xml:space="preserve"> is average (_AVG suffix), modus (_MODE suffix), median (_MEDI suffix) apartment size, common area, living area, age of building, number of elevators, number of entrances, state of the building, number of floor</w:t>
             </w:r>
           </w:p>
         </w:tc>
@@ -4589,7 +4778,29 @@
                 <w:szCs w:val="20"/>
                 <w:shd w:val="clear" w:color="auto" w:fill="FFFFFF"/>
               </w:rPr>
-              <w:t>Normalized information about building where the client lives, What is average (_AVG suffix), modus (_MODE suffix), median (_MEDI suffix) apartment size, common area, living area, age of building, number of elevators, number of entrances, state of the building, number of floor</w:t>
+              <w:t xml:space="preserve">Normalized information about building where the client lives, </w:t>
+            </w:r>
+            <w:proofErr w:type="gramStart"/>
+            <w:r>
+              <w:rPr>
+                <w:rFonts w:cstheme="minorHAnsi"/>
+                <w:color w:val="1F2328"/>
+                <w:sz w:val="20"/>
+                <w:szCs w:val="20"/>
+                <w:shd w:val="clear" w:color="auto" w:fill="FFFFFF"/>
+              </w:rPr>
+              <w:t>What</w:t>
+            </w:r>
+            <w:proofErr w:type="gramEnd"/>
+            <w:r>
+              <w:rPr>
+                <w:rFonts w:cstheme="minorHAnsi"/>
+                <w:color w:val="1F2328"/>
+                <w:sz w:val="20"/>
+                <w:szCs w:val="20"/>
+                <w:shd w:val="clear" w:color="auto" w:fill="FFFFFF"/>
+              </w:rPr>
+              <w:t xml:space="preserve"> is average (_AVG suffix), modus (_MODE suffix), median (_MEDI suffix) apartment size, common area, living area, age of building, number of elevators, number of entrances, state of the building, number of floor</w:t>
             </w:r>
           </w:p>
         </w:tc>
@@ -4678,7 +4889,29 @@
                 <w:szCs w:val="20"/>
                 <w:shd w:val="clear" w:color="auto" w:fill="FFFFFF"/>
               </w:rPr>
-              <w:t>Normalized information about building where the client lives, What is average (_AVG suffix), modus (_MODE suffix), median (_MEDI suffix) apartment size, common area, living area, age of building, number of elevators, number of entrances, state of the building, number of floor</w:t>
+              <w:t xml:space="preserve">Normalized information about building where the client lives, </w:t>
+            </w:r>
+            <w:proofErr w:type="gramStart"/>
+            <w:r>
+              <w:rPr>
+                <w:rFonts w:cstheme="minorHAnsi"/>
+                <w:color w:val="1F2328"/>
+                <w:sz w:val="20"/>
+                <w:szCs w:val="20"/>
+                <w:shd w:val="clear" w:color="auto" w:fill="FFFFFF"/>
+              </w:rPr>
+              <w:t>What</w:t>
+            </w:r>
+            <w:proofErr w:type="gramEnd"/>
+            <w:r>
+              <w:rPr>
+                <w:rFonts w:cstheme="minorHAnsi"/>
+                <w:color w:val="1F2328"/>
+                <w:sz w:val="20"/>
+                <w:szCs w:val="20"/>
+                <w:shd w:val="clear" w:color="auto" w:fill="FFFFFF"/>
+              </w:rPr>
+              <w:t xml:space="preserve"> is average (_AVG suffix), modus (_MODE suffix), median (_MEDI suffix) apartment size, common area, living area, age of building, number of elevators, number of entrances, state of the building, number of floor</w:t>
             </w:r>
           </w:p>
         </w:tc>
@@ -4767,7 +5000,29 @@
                 <w:szCs w:val="20"/>
                 <w:shd w:val="clear" w:color="auto" w:fill="FFFFFF"/>
               </w:rPr>
-              <w:t>Normalized information about building where the client lives, What is average (_AVG suffix), modus (_MODE suffix), median (_MEDI suffix) apartment size, common area, living area, age of building, number of elevators, number of entrances, state of the building, number of floor</w:t>
+              <w:t xml:space="preserve">Normalized information about building where the client lives, </w:t>
+            </w:r>
+            <w:proofErr w:type="gramStart"/>
+            <w:r>
+              <w:rPr>
+                <w:rFonts w:cstheme="minorHAnsi"/>
+                <w:color w:val="1F2328"/>
+                <w:sz w:val="20"/>
+                <w:szCs w:val="20"/>
+                <w:shd w:val="clear" w:color="auto" w:fill="FFFFFF"/>
+              </w:rPr>
+              <w:t>What</w:t>
+            </w:r>
+            <w:proofErr w:type="gramEnd"/>
+            <w:r>
+              <w:rPr>
+                <w:rFonts w:cstheme="minorHAnsi"/>
+                <w:color w:val="1F2328"/>
+                <w:sz w:val="20"/>
+                <w:szCs w:val="20"/>
+                <w:shd w:val="clear" w:color="auto" w:fill="FFFFFF"/>
+              </w:rPr>
+              <w:t xml:space="preserve"> is average (_AVG suffix), modus (_MODE suffix), median (_MEDI suffix) apartment size, common area, living area, age of building, number of elevators, number of entrances, state of the building, number of floor</w:t>
             </w:r>
           </w:p>
         </w:tc>
@@ -4846,7 +5101,29 @@
                 <w:szCs w:val="20"/>
                 <w:shd w:val="clear" w:color="auto" w:fill="FFFFFF"/>
               </w:rPr>
-              <w:t xml:space="preserve">Normalized information about building where the client lives, What is average (_AVG suffix), modus (_MODE suffix), median (_MEDI suffix) apartment size, common area, living area, age of </w:t>
+              <w:t xml:space="preserve">Normalized information about building where the client lives, </w:t>
+            </w:r>
+            <w:proofErr w:type="gramStart"/>
+            <w:r>
+              <w:rPr>
+                <w:rFonts w:cstheme="minorHAnsi"/>
+                <w:color w:val="1F2328"/>
+                <w:sz w:val="20"/>
+                <w:szCs w:val="20"/>
+                <w:shd w:val="clear" w:color="auto" w:fill="FFFFFF"/>
+              </w:rPr>
+              <w:t>What</w:t>
+            </w:r>
+            <w:proofErr w:type="gramEnd"/>
+            <w:r>
+              <w:rPr>
+                <w:rFonts w:cstheme="minorHAnsi"/>
+                <w:color w:val="1F2328"/>
+                <w:sz w:val="20"/>
+                <w:szCs w:val="20"/>
+                <w:shd w:val="clear" w:color="auto" w:fill="FFFFFF"/>
+              </w:rPr>
+              <w:t xml:space="preserve"> is average (_AVG suffix), modus (_MODE suffix), median (_MEDI suffix) apartment size, common area, living area, age of </w:t>
             </w:r>
             <w:r>
               <w:rPr>
@@ -4937,7 +5214,29 @@
                 <w:szCs w:val="20"/>
                 <w:shd w:val="clear" w:color="auto" w:fill="FFFFFF"/>
               </w:rPr>
-              <w:t>Normalized information about building where the client lives, What is average (_AVG suffix), modus (_MODE suffix), median (_MEDI suffix) apartment size, common area, living area, age of building, number of elevators, number of entrances, state of the building, number of floor</w:t>
+              <w:t xml:space="preserve">Normalized information about building where the client lives, </w:t>
+            </w:r>
+            <w:proofErr w:type="gramStart"/>
+            <w:r>
+              <w:rPr>
+                <w:rFonts w:cstheme="minorHAnsi"/>
+                <w:color w:val="1F2328"/>
+                <w:sz w:val="20"/>
+                <w:szCs w:val="20"/>
+                <w:shd w:val="clear" w:color="auto" w:fill="FFFFFF"/>
+              </w:rPr>
+              <w:t>What</w:t>
+            </w:r>
+            <w:proofErr w:type="gramEnd"/>
+            <w:r>
+              <w:rPr>
+                <w:rFonts w:cstheme="minorHAnsi"/>
+                <w:color w:val="1F2328"/>
+                <w:sz w:val="20"/>
+                <w:szCs w:val="20"/>
+                <w:shd w:val="clear" w:color="auto" w:fill="FFFFFF"/>
+              </w:rPr>
+              <w:t xml:space="preserve"> is average (_AVG suffix), modus (_MODE suffix), median (_MEDI suffix) apartment size, common area, living area, age of building, number of elevators, number of entrances, state of the building, number of floor</w:t>
             </w:r>
           </w:p>
         </w:tc>
@@ -5026,7 +5325,29 @@
                 <w:szCs w:val="20"/>
                 <w:shd w:val="clear" w:color="auto" w:fill="FFFFFF"/>
               </w:rPr>
-              <w:t>Normalized information about building where the client lives, What is average (_AVG suffix), modus (_MODE suffix), median (_MEDI suffix) apartment size, common area, living area, age of building, number of elevators, number of entrances, state of the building, number of floor</w:t>
+              <w:t xml:space="preserve">Normalized information about building where the client lives, </w:t>
+            </w:r>
+            <w:proofErr w:type="gramStart"/>
+            <w:r>
+              <w:rPr>
+                <w:rFonts w:cstheme="minorHAnsi"/>
+                <w:color w:val="1F2328"/>
+                <w:sz w:val="20"/>
+                <w:szCs w:val="20"/>
+                <w:shd w:val="clear" w:color="auto" w:fill="FFFFFF"/>
+              </w:rPr>
+              <w:t>What</w:t>
+            </w:r>
+            <w:proofErr w:type="gramEnd"/>
+            <w:r>
+              <w:rPr>
+                <w:rFonts w:cstheme="minorHAnsi"/>
+                <w:color w:val="1F2328"/>
+                <w:sz w:val="20"/>
+                <w:szCs w:val="20"/>
+                <w:shd w:val="clear" w:color="auto" w:fill="FFFFFF"/>
+              </w:rPr>
+              <w:t xml:space="preserve"> is average (_AVG suffix), modus (_MODE suffix), median (_MEDI suffix) apartment size, common area, living area, age of building, number of elevators, number of entrances, state of the building, number of floor</w:t>
             </w:r>
           </w:p>
         </w:tc>
@@ -5115,7 +5436,29 @@
                 <w:szCs w:val="20"/>
                 <w:shd w:val="clear" w:color="auto" w:fill="FFFFFF"/>
               </w:rPr>
-              <w:t>Normalized information about building where the client lives, What is average (_AVG suffix), modus (_MODE suffix), median (_MEDI suffix) apartment size, common area, living area, age of building, number of elevators, number of entrances, state of the building, number of floor</w:t>
+              <w:t xml:space="preserve">Normalized information about building where the client lives, </w:t>
+            </w:r>
+            <w:proofErr w:type="gramStart"/>
+            <w:r>
+              <w:rPr>
+                <w:rFonts w:cstheme="minorHAnsi"/>
+                <w:color w:val="1F2328"/>
+                <w:sz w:val="20"/>
+                <w:szCs w:val="20"/>
+                <w:shd w:val="clear" w:color="auto" w:fill="FFFFFF"/>
+              </w:rPr>
+              <w:t>What</w:t>
+            </w:r>
+            <w:proofErr w:type="gramEnd"/>
+            <w:r>
+              <w:rPr>
+                <w:rFonts w:cstheme="minorHAnsi"/>
+                <w:color w:val="1F2328"/>
+                <w:sz w:val="20"/>
+                <w:szCs w:val="20"/>
+                <w:shd w:val="clear" w:color="auto" w:fill="FFFFFF"/>
+              </w:rPr>
+              <w:t xml:space="preserve"> is average (_AVG suffix), modus (_MODE suffix), median (_MEDI suffix) apartment size, common area, living area, age of building, number of elevators, number of entrances, state of the building, number of floor</w:t>
             </w:r>
           </w:p>
         </w:tc>
@@ -5194,7 +5537,29 @@
                 <w:szCs w:val="20"/>
                 <w:shd w:val="clear" w:color="auto" w:fill="FFFFFF"/>
               </w:rPr>
-              <w:t>Normalized information about building where the client lives, What is average (_AVG suffix), modus (_MODE suffix), median (_MEDI suffix) apartment size, common area, living area, age of building, number of elevators, number of entrances, state of the building, number of floor</w:t>
+              <w:t xml:space="preserve">Normalized information about building where the client lives, </w:t>
+            </w:r>
+            <w:proofErr w:type="gramStart"/>
+            <w:r>
+              <w:rPr>
+                <w:rFonts w:cstheme="minorHAnsi"/>
+                <w:color w:val="1F2328"/>
+                <w:sz w:val="20"/>
+                <w:szCs w:val="20"/>
+                <w:shd w:val="clear" w:color="auto" w:fill="FFFFFF"/>
+              </w:rPr>
+              <w:t>What</w:t>
+            </w:r>
+            <w:proofErr w:type="gramEnd"/>
+            <w:r>
+              <w:rPr>
+                <w:rFonts w:cstheme="minorHAnsi"/>
+                <w:color w:val="1F2328"/>
+                <w:sz w:val="20"/>
+                <w:szCs w:val="20"/>
+                <w:shd w:val="clear" w:color="auto" w:fill="FFFFFF"/>
+              </w:rPr>
+              <w:t xml:space="preserve"> is average (_AVG suffix), modus (_MODE suffix), median (_MEDI suffix) apartment size, common area, living area, age of building, number of elevators, number of entrances, state of the building, number of floor</w:t>
             </w:r>
           </w:p>
         </w:tc>
@@ -5283,7 +5648,29 @@
                 <w:szCs w:val="20"/>
                 <w:shd w:val="clear" w:color="auto" w:fill="FFFFFF"/>
               </w:rPr>
-              <w:t>Normalized information about building where the client lives, What is average (_AVG suffix), modus (_MODE suffix), median (_MEDI suffix) apartment size, common area, living area, age of building, number of elevators, number of entrances, state of the building, number of floor</w:t>
+              <w:t xml:space="preserve">Normalized information about building where the client lives, </w:t>
+            </w:r>
+            <w:proofErr w:type="gramStart"/>
+            <w:r>
+              <w:rPr>
+                <w:rFonts w:cstheme="minorHAnsi"/>
+                <w:color w:val="1F2328"/>
+                <w:sz w:val="20"/>
+                <w:szCs w:val="20"/>
+                <w:shd w:val="clear" w:color="auto" w:fill="FFFFFF"/>
+              </w:rPr>
+              <w:t>What</w:t>
+            </w:r>
+            <w:proofErr w:type="gramEnd"/>
+            <w:r>
+              <w:rPr>
+                <w:rFonts w:cstheme="minorHAnsi"/>
+                <w:color w:val="1F2328"/>
+                <w:sz w:val="20"/>
+                <w:szCs w:val="20"/>
+                <w:shd w:val="clear" w:color="auto" w:fill="FFFFFF"/>
+              </w:rPr>
+              <w:t xml:space="preserve"> is average (_AVG suffix), modus (_MODE suffix), median (_MEDI suffix) apartment size, common area, living area, age of building, number of elevators, number of entrances, state of the building, number of floor</w:t>
             </w:r>
           </w:p>
         </w:tc>
@@ -5362,7 +5749,29 @@
                 <w:szCs w:val="20"/>
                 <w:shd w:val="clear" w:color="auto" w:fill="FFFFFF"/>
               </w:rPr>
-              <w:t>Normalized information about building where the client lives, What is average (_AVG suffix), modus (_MODE suffix), median (_MEDI suffix) apartment size, common area, living area, age of building, number of elevators, number of entrances, state of the building, number of floor</w:t>
+              <w:t xml:space="preserve">Normalized information about building where the client lives, </w:t>
+            </w:r>
+            <w:proofErr w:type="gramStart"/>
+            <w:r>
+              <w:rPr>
+                <w:rFonts w:cstheme="minorHAnsi"/>
+                <w:color w:val="1F2328"/>
+                <w:sz w:val="20"/>
+                <w:szCs w:val="20"/>
+                <w:shd w:val="clear" w:color="auto" w:fill="FFFFFF"/>
+              </w:rPr>
+              <w:t>What</w:t>
+            </w:r>
+            <w:proofErr w:type="gramEnd"/>
+            <w:r>
+              <w:rPr>
+                <w:rFonts w:cstheme="minorHAnsi"/>
+                <w:color w:val="1F2328"/>
+                <w:sz w:val="20"/>
+                <w:szCs w:val="20"/>
+                <w:shd w:val="clear" w:color="auto" w:fill="FFFFFF"/>
+              </w:rPr>
+              <w:t xml:space="preserve"> is average (_AVG suffix), modus (_MODE suffix), median (_MEDI suffix) apartment size, common area, living area, age of building, number of elevators, number of entrances, state of the building, number of floor</w:t>
             </w:r>
           </w:p>
         </w:tc>
@@ -5441,7 +5850,29 @@
                 <w:szCs w:val="20"/>
                 <w:shd w:val="clear" w:color="auto" w:fill="FFFFFF"/>
               </w:rPr>
-              <w:t>Normalized information about building where the client lives, What is average (_AVG suffix), modus (_MODE suffix), median (_MEDI suffix) apartment size, common area, living area, age of building, number of elevators, number of entrances, state of the building, number of floor</w:t>
+              <w:t xml:space="preserve">Normalized information about building where the client lives, </w:t>
+            </w:r>
+            <w:proofErr w:type="gramStart"/>
+            <w:r>
+              <w:rPr>
+                <w:rFonts w:cstheme="minorHAnsi"/>
+                <w:color w:val="1F2328"/>
+                <w:sz w:val="20"/>
+                <w:szCs w:val="20"/>
+                <w:shd w:val="clear" w:color="auto" w:fill="FFFFFF"/>
+              </w:rPr>
+              <w:t>What</w:t>
+            </w:r>
+            <w:proofErr w:type="gramEnd"/>
+            <w:r>
+              <w:rPr>
+                <w:rFonts w:cstheme="minorHAnsi"/>
+                <w:color w:val="1F2328"/>
+                <w:sz w:val="20"/>
+                <w:szCs w:val="20"/>
+                <w:shd w:val="clear" w:color="auto" w:fill="FFFFFF"/>
+              </w:rPr>
+              <w:t xml:space="preserve"> is average (_AVG suffix), modus (_MODE suffix), median (_MEDI suffix) apartment size, common area, living area, age of building, number of elevators, number of entrances, state of the building, number of floor</w:t>
             </w:r>
           </w:p>
         </w:tc>
@@ -5520,7 +5951,29 @@
                 <w:szCs w:val="20"/>
                 <w:shd w:val="clear" w:color="auto" w:fill="FFFFFF"/>
               </w:rPr>
-              <w:t>Normalized information about building where the client lives, What is average (_AVG suffix), modus (_MODE suffix), median (_MEDI suffix) apartment size, common area, living area, age of building, number of elevators, number of entrances, state of the building, number of floor</w:t>
+              <w:t xml:space="preserve">Normalized information about building where the client lives, </w:t>
+            </w:r>
+            <w:proofErr w:type="gramStart"/>
+            <w:r>
+              <w:rPr>
+                <w:rFonts w:cstheme="minorHAnsi"/>
+                <w:color w:val="1F2328"/>
+                <w:sz w:val="20"/>
+                <w:szCs w:val="20"/>
+                <w:shd w:val="clear" w:color="auto" w:fill="FFFFFF"/>
+              </w:rPr>
+              <w:t>What</w:t>
+            </w:r>
+            <w:proofErr w:type="gramEnd"/>
+            <w:r>
+              <w:rPr>
+                <w:rFonts w:cstheme="minorHAnsi"/>
+                <w:color w:val="1F2328"/>
+                <w:sz w:val="20"/>
+                <w:szCs w:val="20"/>
+                <w:shd w:val="clear" w:color="auto" w:fill="FFFFFF"/>
+              </w:rPr>
+              <w:t xml:space="preserve"> is average (_AVG suffix), modus (_MODE suffix), median (_MEDI suffix) apartment size, common area, living area, age of building, number of elevators, number of entrances, state of the building, number of floor</w:t>
             </w:r>
           </w:p>
         </w:tc>
@@ -5599,7 +6052,29 @@
                 <w:szCs w:val="20"/>
                 <w:shd w:val="clear" w:color="auto" w:fill="FFFFFF"/>
               </w:rPr>
-              <w:t>Normalized information about building where the client lives, What is average (_AVG suffix), modus (_MODE suffix), median (_MEDI suffix) apartment size, common area, living area, age of building, number of elevators, number of entrances, state of the building, number of floor</w:t>
+              <w:t xml:space="preserve">Normalized information about building where the client lives, </w:t>
+            </w:r>
+            <w:proofErr w:type="gramStart"/>
+            <w:r>
+              <w:rPr>
+                <w:rFonts w:cstheme="minorHAnsi"/>
+                <w:color w:val="1F2328"/>
+                <w:sz w:val="20"/>
+                <w:szCs w:val="20"/>
+                <w:shd w:val="clear" w:color="auto" w:fill="FFFFFF"/>
+              </w:rPr>
+              <w:t>What</w:t>
+            </w:r>
+            <w:proofErr w:type="gramEnd"/>
+            <w:r>
+              <w:rPr>
+                <w:rFonts w:cstheme="minorHAnsi"/>
+                <w:color w:val="1F2328"/>
+                <w:sz w:val="20"/>
+                <w:szCs w:val="20"/>
+                <w:shd w:val="clear" w:color="auto" w:fill="FFFFFF"/>
+              </w:rPr>
+              <w:t xml:space="preserve"> is average (_AVG suffix), modus (_MODE suffix), median (_MEDI suffix) apartment size, common area, living area, age of building, number of elevators, number of entrances, state of the building, number of floor</w:t>
             </w:r>
           </w:p>
         </w:tc>
@@ -5678,7 +6153,29 @@
                 <w:szCs w:val="20"/>
                 <w:shd w:val="clear" w:color="auto" w:fill="FFFFFF"/>
               </w:rPr>
-              <w:t>Normalized information about building where the client lives, What is average (_AVG suffix), modus (_MODE suffix), median (_MEDI suffix) apartment size, common area, living area, age of building, number of elevators, number of entrances, state of the building, number of floor</w:t>
+              <w:t xml:space="preserve">Normalized information about building where the client lives, </w:t>
+            </w:r>
+            <w:proofErr w:type="gramStart"/>
+            <w:r>
+              <w:rPr>
+                <w:rFonts w:cstheme="minorHAnsi"/>
+                <w:color w:val="1F2328"/>
+                <w:sz w:val="20"/>
+                <w:szCs w:val="20"/>
+                <w:shd w:val="clear" w:color="auto" w:fill="FFFFFF"/>
+              </w:rPr>
+              <w:t>What</w:t>
+            </w:r>
+            <w:proofErr w:type="gramEnd"/>
+            <w:r>
+              <w:rPr>
+                <w:rFonts w:cstheme="minorHAnsi"/>
+                <w:color w:val="1F2328"/>
+                <w:sz w:val="20"/>
+                <w:szCs w:val="20"/>
+                <w:shd w:val="clear" w:color="auto" w:fill="FFFFFF"/>
+              </w:rPr>
+              <w:t xml:space="preserve"> is average (_AVG suffix), modus (_MODE suffix), median (_MEDI suffix) apartment size, common area, living area, age of building, number of elevators, number of entrances, state of the building, number of floor</w:t>
             </w:r>
           </w:p>
         </w:tc>
@@ -5757,7 +6254,29 @@
                 <w:szCs w:val="20"/>
                 <w:shd w:val="clear" w:color="auto" w:fill="FFFFFF"/>
               </w:rPr>
-              <w:t>Normalized information about building where the client lives, What is average (_AVG suffix), modus (_MODE suffix), median (_MEDI suffix) apartment size, common area, living area, age of building, number of elevators, number of entrances, state of the building, number of floor</w:t>
+              <w:t xml:space="preserve">Normalized information about building where the client lives, </w:t>
+            </w:r>
+            <w:proofErr w:type="gramStart"/>
+            <w:r>
+              <w:rPr>
+                <w:rFonts w:cstheme="minorHAnsi"/>
+                <w:color w:val="1F2328"/>
+                <w:sz w:val="20"/>
+                <w:szCs w:val="20"/>
+                <w:shd w:val="clear" w:color="auto" w:fill="FFFFFF"/>
+              </w:rPr>
+              <w:t>What</w:t>
+            </w:r>
+            <w:proofErr w:type="gramEnd"/>
+            <w:r>
+              <w:rPr>
+                <w:rFonts w:cstheme="minorHAnsi"/>
+                <w:color w:val="1F2328"/>
+                <w:sz w:val="20"/>
+                <w:szCs w:val="20"/>
+                <w:shd w:val="clear" w:color="auto" w:fill="FFFFFF"/>
+              </w:rPr>
+              <w:t xml:space="preserve"> is average (_AVG suffix), modus (_MODE suffix), median (_MEDI suffix) apartment size, common area, living area, age of building, number of elevators, number of entrances, state of the building, number of floor</w:t>
             </w:r>
           </w:p>
         </w:tc>
@@ -5836,7 +6355,29 @@
                 <w:szCs w:val="20"/>
                 <w:shd w:val="clear" w:color="auto" w:fill="FFFFFF"/>
               </w:rPr>
-              <w:t xml:space="preserve">Normalized information about building where the client lives, What is average (_AVG suffix), modus (_MODE suffix), median (_MEDI suffix) apartment size, common area, living area, age of </w:t>
+              <w:t xml:space="preserve">Normalized information about building where the client lives, </w:t>
+            </w:r>
+            <w:proofErr w:type="gramStart"/>
+            <w:r>
+              <w:rPr>
+                <w:rFonts w:cstheme="minorHAnsi"/>
+                <w:color w:val="1F2328"/>
+                <w:sz w:val="20"/>
+                <w:szCs w:val="20"/>
+                <w:shd w:val="clear" w:color="auto" w:fill="FFFFFF"/>
+              </w:rPr>
+              <w:t>What</w:t>
+            </w:r>
+            <w:proofErr w:type="gramEnd"/>
+            <w:r>
+              <w:rPr>
+                <w:rFonts w:cstheme="minorHAnsi"/>
+                <w:color w:val="1F2328"/>
+                <w:sz w:val="20"/>
+                <w:szCs w:val="20"/>
+                <w:shd w:val="clear" w:color="auto" w:fill="FFFFFF"/>
+              </w:rPr>
+              <w:t xml:space="preserve"> is average (_AVG suffix), modus (_MODE suffix), median (_MEDI suffix) apartment size, common area, living area, age of </w:t>
             </w:r>
             <w:r>
               <w:rPr>
@@ -5937,7 +6478,29 @@
                 <w:szCs w:val="20"/>
                 <w:shd w:val="clear" w:color="auto" w:fill="FFFFFF"/>
               </w:rPr>
-              <w:t>Normalized information about building where the client lives, What is average (_AVG suffix), modus (_MODE suffix), median (_MEDI suffix) apartment size, common area, living area, age of building, number of elevators, number of entrances, state of the building, number of floor</w:t>
+              <w:t xml:space="preserve">Normalized information about building where the client lives, </w:t>
+            </w:r>
+            <w:proofErr w:type="gramStart"/>
+            <w:r>
+              <w:rPr>
+                <w:rFonts w:cstheme="minorHAnsi"/>
+                <w:color w:val="1F2328"/>
+                <w:sz w:val="20"/>
+                <w:szCs w:val="20"/>
+                <w:shd w:val="clear" w:color="auto" w:fill="FFFFFF"/>
+              </w:rPr>
+              <w:t>What</w:t>
+            </w:r>
+            <w:proofErr w:type="gramEnd"/>
+            <w:r>
+              <w:rPr>
+                <w:rFonts w:cstheme="minorHAnsi"/>
+                <w:color w:val="1F2328"/>
+                <w:sz w:val="20"/>
+                <w:szCs w:val="20"/>
+                <w:shd w:val="clear" w:color="auto" w:fill="FFFFFF"/>
+              </w:rPr>
+              <w:t xml:space="preserve"> is average (_AVG suffix), modus (_MODE suffix), median (_MEDI suffix) apartment size, common area, living area, age of building, number of elevators, number of entrances, state of the building, number of floor</w:t>
             </w:r>
           </w:p>
         </w:tc>
@@ -6016,7 +6579,29 @@
                 <w:szCs w:val="20"/>
                 <w:shd w:val="clear" w:color="auto" w:fill="FFFFFF"/>
               </w:rPr>
-              <w:t>Normalized information about building where the client lives, What is average (_AVG suffix), modus (_MODE suffix), median (_MEDI suffix) apartment size, common area, living area, age of building, number of elevators, number of entrances, state of the building, number of floor</w:t>
+              <w:t xml:space="preserve">Normalized information about building where the client lives, </w:t>
+            </w:r>
+            <w:proofErr w:type="gramStart"/>
+            <w:r>
+              <w:rPr>
+                <w:rFonts w:cstheme="minorHAnsi"/>
+                <w:color w:val="1F2328"/>
+                <w:sz w:val="20"/>
+                <w:szCs w:val="20"/>
+                <w:shd w:val="clear" w:color="auto" w:fill="FFFFFF"/>
+              </w:rPr>
+              <w:t>What</w:t>
+            </w:r>
+            <w:proofErr w:type="gramEnd"/>
+            <w:r>
+              <w:rPr>
+                <w:rFonts w:cstheme="minorHAnsi"/>
+                <w:color w:val="1F2328"/>
+                <w:sz w:val="20"/>
+                <w:szCs w:val="20"/>
+                <w:shd w:val="clear" w:color="auto" w:fill="FFFFFF"/>
+              </w:rPr>
+              <w:t xml:space="preserve"> is average (_AVG suffix), modus (_MODE suffix), median (_MEDI suffix) apartment size, common area, living area, age of building, number of elevators, number of entrances, state of the building, number of floor</w:t>
             </w:r>
           </w:p>
         </w:tc>
@@ -6095,7 +6680,29 @@
                 <w:szCs w:val="20"/>
                 <w:shd w:val="clear" w:color="auto" w:fill="FFFFFF"/>
               </w:rPr>
-              <w:t>Normalized information about building where the client lives, What is average (_AVG suffix), modus (_MODE suffix), median (_MEDI suffix) apartment size, common area, living area, age of building, number of elevators, number of entrances, state of the building, number of floor</w:t>
+              <w:t xml:space="preserve">Normalized information about building where the client lives, </w:t>
+            </w:r>
+            <w:proofErr w:type="gramStart"/>
+            <w:r>
+              <w:rPr>
+                <w:rFonts w:cstheme="minorHAnsi"/>
+                <w:color w:val="1F2328"/>
+                <w:sz w:val="20"/>
+                <w:szCs w:val="20"/>
+                <w:shd w:val="clear" w:color="auto" w:fill="FFFFFF"/>
+              </w:rPr>
+              <w:t>What</w:t>
+            </w:r>
+            <w:proofErr w:type="gramEnd"/>
+            <w:r>
+              <w:rPr>
+                <w:rFonts w:cstheme="minorHAnsi"/>
+                <w:color w:val="1F2328"/>
+                <w:sz w:val="20"/>
+                <w:szCs w:val="20"/>
+                <w:shd w:val="clear" w:color="auto" w:fill="FFFFFF"/>
+              </w:rPr>
+              <w:t xml:space="preserve"> is average (_AVG suffix), modus (_MODE suffix), median (_MEDI suffix) apartment size, common area, living area, age of building, number of elevators, number of entrances, state of the building, number of floor</w:t>
             </w:r>
           </w:p>
         </w:tc>
@@ -6174,7 +6781,29 @@
                 <w:szCs w:val="20"/>
                 <w:shd w:val="clear" w:color="auto" w:fill="FFFFFF"/>
               </w:rPr>
-              <w:t>Normalized information about building where the client lives, What is average (_AVG suffix), modus (_MODE suffix), median (_MEDI suffix) apartment size, common area, living area, age of building, number of elevators, number of entrances, state of the building, number of floor</w:t>
+              <w:t xml:space="preserve">Normalized information about building where the client lives, </w:t>
+            </w:r>
+            <w:proofErr w:type="gramStart"/>
+            <w:r>
+              <w:rPr>
+                <w:rFonts w:cstheme="minorHAnsi"/>
+                <w:color w:val="1F2328"/>
+                <w:sz w:val="20"/>
+                <w:szCs w:val="20"/>
+                <w:shd w:val="clear" w:color="auto" w:fill="FFFFFF"/>
+              </w:rPr>
+              <w:t>What</w:t>
+            </w:r>
+            <w:proofErr w:type="gramEnd"/>
+            <w:r>
+              <w:rPr>
+                <w:rFonts w:cstheme="minorHAnsi"/>
+                <w:color w:val="1F2328"/>
+                <w:sz w:val="20"/>
+                <w:szCs w:val="20"/>
+                <w:shd w:val="clear" w:color="auto" w:fill="FFFFFF"/>
+              </w:rPr>
+              <w:t xml:space="preserve"> is average (_AVG suffix), modus (_MODE suffix), median (_MEDI suffix) apartment size, common area, living area, age of building, number of elevators, number of entrances, state of the building, number of floor</w:t>
             </w:r>
           </w:p>
         </w:tc>
@@ -6253,7 +6882,29 @@
                 <w:szCs w:val="20"/>
                 <w:shd w:val="clear" w:color="auto" w:fill="FFFFFF"/>
               </w:rPr>
-              <w:t>Normalized information about building where the client lives, What is average (_AVG suffix), modus (_MODE suffix), median (_MEDI suffix) apartment size, common area, living area, age of building, number of elevators, number of entrances, state of the building, number of floor</w:t>
+              <w:t xml:space="preserve">Normalized information about building where the client lives, </w:t>
+            </w:r>
+            <w:proofErr w:type="gramStart"/>
+            <w:r>
+              <w:rPr>
+                <w:rFonts w:cstheme="minorHAnsi"/>
+                <w:color w:val="1F2328"/>
+                <w:sz w:val="20"/>
+                <w:szCs w:val="20"/>
+                <w:shd w:val="clear" w:color="auto" w:fill="FFFFFF"/>
+              </w:rPr>
+              <w:t>What</w:t>
+            </w:r>
+            <w:proofErr w:type="gramEnd"/>
+            <w:r>
+              <w:rPr>
+                <w:rFonts w:cstheme="minorHAnsi"/>
+                <w:color w:val="1F2328"/>
+                <w:sz w:val="20"/>
+                <w:szCs w:val="20"/>
+                <w:shd w:val="clear" w:color="auto" w:fill="FFFFFF"/>
+              </w:rPr>
+              <w:t xml:space="preserve"> is average (_AVG suffix), modus (_MODE suffix), median (_MEDI suffix) apartment size, common area, living area, age of building, number of elevators, number of entrances, state of the building, number of floor</w:t>
             </w:r>
           </w:p>
         </w:tc>
@@ -6342,7 +6993,29 @@
                 <w:szCs w:val="20"/>
                 <w:shd w:val="clear" w:color="auto" w:fill="FFFFFF"/>
               </w:rPr>
-              <w:t>Normalized information about building where the client lives, What is average (_AVG suffix), modus (_MODE suffix), median (_MEDI suffix) apartment size, common area, living area, age of building, number of elevators, number of entrances, state of the building, number of floor</w:t>
+              <w:t xml:space="preserve">Normalized information about building where the client lives, </w:t>
+            </w:r>
+            <w:proofErr w:type="gramStart"/>
+            <w:r>
+              <w:rPr>
+                <w:rFonts w:cstheme="minorHAnsi"/>
+                <w:color w:val="1F2328"/>
+                <w:sz w:val="20"/>
+                <w:szCs w:val="20"/>
+                <w:shd w:val="clear" w:color="auto" w:fill="FFFFFF"/>
+              </w:rPr>
+              <w:t>What</w:t>
+            </w:r>
+            <w:proofErr w:type="gramEnd"/>
+            <w:r>
+              <w:rPr>
+                <w:rFonts w:cstheme="minorHAnsi"/>
+                <w:color w:val="1F2328"/>
+                <w:sz w:val="20"/>
+                <w:szCs w:val="20"/>
+                <w:shd w:val="clear" w:color="auto" w:fill="FFFFFF"/>
+              </w:rPr>
+              <w:t xml:space="preserve"> is average (_AVG suffix), modus (_MODE suffix), median (_MEDI suffix) apartment size, common area, living area, age of building, number of elevators, number of entrances, state of the building, number of floor</w:t>
             </w:r>
           </w:p>
         </w:tc>
@@ -6420,7 +7093,29 @@
                 <w:szCs w:val="20"/>
                 <w:shd w:val="clear" w:color="auto" w:fill="FFFFFF"/>
               </w:rPr>
-              <w:t>Normalized information about building where the client lives, What is average (_AVG suffix), modus (_MODE suffix), median (_MEDI suffix) apartment size, common area, living area, age of building, number of elevators, number of entrances, state of the building, number of floor</w:t>
+              <w:t xml:space="preserve">Normalized information about building where the client lives, </w:t>
+            </w:r>
+            <w:proofErr w:type="gramStart"/>
+            <w:r>
+              <w:rPr>
+                <w:rFonts w:cstheme="minorHAnsi"/>
+                <w:color w:val="1F2328"/>
+                <w:sz w:val="20"/>
+                <w:szCs w:val="20"/>
+                <w:shd w:val="clear" w:color="auto" w:fill="FFFFFF"/>
+              </w:rPr>
+              <w:t>What</w:t>
+            </w:r>
+            <w:proofErr w:type="gramEnd"/>
+            <w:r>
+              <w:rPr>
+                <w:rFonts w:cstheme="minorHAnsi"/>
+                <w:color w:val="1F2328"/>
+                <w:sz w:val="20"/>
+                <w:szCs w:val="20"/>
+                <w:shd w:val="clear" w:color="auto" w:fill="FFFFFF"/>
+              </w:rPr>
+              <w:t xml:space="preserve"> is average (_AVG suffix), modus (_MODE suffix), median (_MEDI suffix) apartment size, common area, living area, age of building, number of elevators, number of entrances, state of the building, number of floor</w:t>
             </w:r>
           </w:p>
         </w:tc>
@@ -6508,7 +7203,29 @@
                 <w:szCs w:val="20"/>
                 <w:shd w:val="clear" w:color="auto" w:fill="FFFFFF"/>
               </w:rPr>
-              <w:t>Normalized information about building where the client lives, What is average (_AVG suffix), modus (_MODE suffix), median (_MEDI suffix) apartment size, common area, living area, age of building, number of elevators, number of entrances, state of the building, number of floor</w:t>
+              <w:t xml:space="preserve">Normalized information about building where the client lives, </w:t>
+            </w:r>
+            <w:proofErr w:type="gramStart"/>
+            <w:r>
+              <w:rPr>
+                <w:rFonts w:cstheme="minorHAnsi"/>
+                <w:color w:val="1F2328"/>
+                <w:sz w:val="20"/>
+                <w:szCs w:val="20"/>
+                <w:shd w:val="clear" w:color="auto" w:fill="FFFFFF"/>
+              </w:rPr>
+              <w:t>What</w:t>
+            </w:r>
+            <w:proofErr w:type="gramEnd"/>
+            <w:r>
+              <w:rPr>
+                <w:rFonts w:cstheme="minorHAnsi"/>
+                <w:color w:val="1F2328"/>
+                <w:sz w:val="20"/>
+                <w:szCs w:val="20"/>
+                <w:shd w:val="clear" w:color="auto" w:fill="FFFFFF"/>
+              </w:rPr>
+              <w:t xml:space="preserve"> is average (_AVG suffix), modus (_MODE suffix), median (_MEDI suffix) apartment size, common area, living area, age of building, number of elevators, number of entrances, state of the building, number of floor</w:t>
             </w:r>
           </w:p>
         </w:tc>
@@ -6586,7 +7303,29 @@
                 <w:szCs w:val="20"/>
                 <w:shd w:val="clear" w:color="auto" w:fill="FFFFFF"/>
               </w:rPr>
-              <w:t>Normalized information about building where the client lives, What is average (_AVG suffix), modus (_MODE suffix), median (_MEDI suffix) apartment size, common area, living area, age of building, number of elevators, number of entrances, state of the building, number of floor</w:t>
+              <w:t xml:space="preserve">Normalized information about building where the client lives, </w:t>
+            </w:r>
+            <w:proofErr w:type="gramStart"/>
+            <w:r>
+              <w:rPr>
+                <w:rFonts w:cstheme="minorHAnsi"/>
+                <w:color w:val="1F2328"/>
+                <w:sz w:val="20"/>
+                <w:szCs w:val="20"/>
+                <w:shd w:val="clear" w:color="auto" w:fill="FFFFFF"/>
+              </w:rPr>
+              <w:t>What</w:t>
+            </w:r>
+            <w:proofErr w:type="gramEnd"/>
+            <w:r>
+              <w:rPr>
+                <w:rFonts w:cstheme="minorHAnsi"/>
+                <w:color w:val="1F2328"/>
+                <w:sz w:val="20"/>
+                <w:szCs w:val="20"/>
+                <w:shd w:val="clear" w:color="auto" w:fill="FFFFFF"/>
+              </w:rPr>
+              <w:t xml:space="preserve"> is average (_AVG suffix), modus (_MODE suffix), median (_MEDI suffix) apartment size, common area, living area, age of building, number of elevators, number of entrances, state of the building, number of floor</w:t>
             </w:r>
           </w:p>
         </w:tc>
@@ -6664,7 +7403,29 @@
                 <w:szCs w:val="20"/>
                 <w:shd w:val="clear" w:color="auto" w:fill="FFFFFF"/>
               </w:rPr>
-              <w:t>Normalized information about building where the client lives, What is average (_AVG suffix), modus (_MODE suffix), median (_MEDI suffix) apartment size, common area, living area, age of building, number of elevators, number of entrances, state of the building, number of floor</w:t>
+              <w:t xml:space="preserve">Normalized information about building where the client lives, </w:t>
+            </w:r>
+            <w:proofErr w:type="gramStart"/>
+            <w:r>
+              <w:rPr>
+                <w:rFonts w:cstheme="minorHAnsi"/>
+                <w:color w:val="1F2328"/>
+                <w:sz w:val="20"/>
+                <w:szCs w:val="20"/>
+                <w:shd w:val="clear" w:color="auto" w:fill="FFFFFF"/>
+              </w:rPr>
+              <w:t>What</w:t>
+            </w:r>
+            <w:proofErr w:type="gramEnd"/>
+            <w:r>
+              <w:rPr>
+                <w:rFonts w:cstheme="minorHAnsi"/>
+                <w:color w:val="1F2328"/>
+                <w:sz w:val="20"/>
+                <w:szCs w:val="20"/>
+                <w:shd w:val="clear" w:color="auto" w:fill="FFFFFF"/>
+              </w:rPr>
+              <w:t xml:space="preserve"> is average (_AVG suffix), modus (_MODE suffix), median (_MEDI suffix) apartment size, common area, living area, age of building, number of elevators, number of entrances, state of the building, number of floor</w:t>
             </w:r>
           </w:p>
         </w:tc>
@@ -6743,7 +7504,29 @@
                 <w:szCs w:val="20"/>
                 <w:shd w:val="clear" w:color="auto" w:fill="FFFFFF"/>
               </w:rPr>
-              <w:t>Normalized information about building where the client lives, What is average (_AVG suffix), modus (_MODE suffix), median (_MEDI suffix) apartment size, common area, living area, age of building, number of elevators, number of entrances, state of the building, number of floor</w:t>
+              <w:t xml:space="preserve">Normalized information about building where the client lives, </w:t>
+            </w:r>
+            <w:proofErr w:type="gramStart"/>
+            <w:r>
+              <w:rPr>
+                <w:rFonts w:cstheme="minorHAnsi"/>
+                <w:color w:val="1F2328"/>
+                <w:sz w:val="20"/>
+                <w:szCs w:val="20"/>
+                <w:shd w:val="clear" w:color="auto" w:fill="FFFFFF"/>
+              </w:rPr>
+              <w:t>What</w:t>
+            </w:r>
+            <w:proofErr w:type="gramEnd"/>
+            <w:r>
+              <w:rPr>
+                <w:rFonts w:cstheme="minorHAnsi"/>
+                <w:color w:val="1F2328"/>
+                <w:sz w:val="20"/>
+                <w:szCs w:val="20"/>
+                <w:shd w:val="clear" w:color="auto" w:fill="FFFFFF"/>
+              </w:rPr>
+              <w:t xml:space="preserve"> is average (_AVG suffix), modus (_MODE suffix), median (_MEDI suffix) apartment size, common area, living area, age of building, number of elevators, number of entrances, state of the building, number of floor</w:t>
             </w:r>
           </w:p>
         </w:tc>
@@ -6822,7 +7605,29 @@
                 <w:szCs w:val="20"/>
                 <w:shd w:val="clear" w:color="auto" w:fill="FFFFFF"/>
               </w:rPr>
-              <w:t xml:space="preserve">Normalized information about building where the client lives, What is average (_AVG suffix), modus (_MODE suffix), median (_MEDI suffix) apartment size, common area, living area, age of </w:t>
+              <w:t xml:space="preserve">Normalized information about building where the client lives, </w:t>
+            </w:r>
+            <w:proofErr w:type="gramStart"/>
+            <w:r>
+              <w:rPr>
+                <w:rFonts w:cstheme="minorHAnsi"/>
+                <w:color w:val="1F2328"/>
+                <w:sz w:val="20"/>
+                <w:szCs w:val="20"/>
+                <w:shd w:val="clear" w:color="auto" w:fill="FFFFFF"/>
+              </w:rPr>
+              <w:t>What</w:t>
+            </w:r>
+            <w:proofErr w:type="gramEnd"/>
+            <w:r>
+              <w:rPr>
+                <w:rFonts w:cstheme="minorHAnsi"/>
+                <w:color w:val="1F2328"/>
+                <w:sz w:val="20"/>
+                <w:szCs w:val="20"/>
+                <w:shd w:val="clear" w:color="auto" w:fill="FFFFFF"/>
+              </w:rPr>
+              <w:t xml:space="preserve"> is average (_AVG suffix), modus (_MODE suffix), median (_MEDI suffix) apartment size, common area, living area, age of </w:t>
             </w:r>
             <w:r>
               <w:rPr>
@@ -6913,7 +7718,29 @@
                 <w:szCs w:val="20"/>
                 <w:shd w:val="clear" w:color="auto" w:fill="FFFFFF"/>
               </w:rPr>
-              <w:t>Normalized information about building where the client lives, What is average (_AVG suffix), modus (_MODE suffix), median (_MEDI suffix) apartment size, common area, living area, age of building, number of elevators, number of entrances, state of the building, number of floor</w:t>
+              <w:t xml:space="preserve">Normalized information about building where the client lives, </w:t>
+            </w:r>
+            <w:proofErr w:type="gramStart"/>
+            <w:r>
+              <w:rPr>
+                <w:rFonts w:cstheme="minorHAnsi"/>
+                <w:color w:val="1F2328"/>
+                <w:sz w:val="20"/>
+                <w:szCs w:val="20"/>
+                <w:shd w:val="clear" w:color="auto" w:fill="FFFFFF"/>
+              </w:rPr>
+              <w:t>What</w:t>
+            </w:r>
+            <w:proofErr w:type="gramEnd"/>
+            <w:r>
+              <w:rPr>
+                <w:rFonts w:cstheme="minorHAnsi"/>
+                <w:color w:val="1F2328"/>
+                <w:sz w:val="20"/>
+                <w:szCs w:val="20"/>
+                <w:shd w:val="clear" w:color="auto" w:fill="FFFFFF"/>
+              </w:rPr>
+              <w:t xml:space="preserve"> is average (_AVG suffix), modus (_MODE suffix), median (_MEDI suffix) apartment size, common area, living area, age of building, number of elevators, number of entrances, state of the building, number of floor</w:t>
             </w:r>
           </w:p>
         </w:tc>
@@ -6992,7 +7819,29 @@
                 <w:szCs w:val="20"/>
                 <w:shd w:val="clear" w:color="auto" w:fill="FFFFFF"/>
               </w:rPr>
-              <w:t>Normalized information about building where the client lives, What is average (_AVG suffix), modus (_MODE suffix), median (_MEDI suffix) apartment size, common area, living area, age of building, number of elevators, number of entrances, state of the building, number of floor</w:t>
+              <w:t xml:space="preserve">Normalized information about building where the client lives, </w:t>
+            </w:r>
+            <w:proofErr w:type="gramStart"/>
+            <w:r>
+              <w:rPr>
+                <w:rFonts w:cstheme="minorHAnsi"/>
+                <w:color w:val="1F2328"/>
+                <w:sz w:val="20"/>
+                <w:szCs w:val="20"/>
+                <w:shd w:val="clear" w:color="auto" w:fill="FFFFFF"/>
+              </w:rPr>
+              <w:t>What</w:t>
+            </w:r>
+            <w:proofErr w:type="gramEnd"/>
+            <w:r>
+              <w:rPr>
+                <w:rFonts w:cstheme="minorHAnsi"/>
+                <w:color w:val="1F2328"/>
+                <w:sz w:val="20"/>
+                <w:szCs w:val="20"/>
+                <w:shd w:val="clear" w:color="auto" w:fill="FFFFFF"/>
+              </w:rPr>
+              <w:t xml:space="preserve"> is average (_AVG suffix), modus (_MODE suffix), median (_MEDI suffix) apartment size, common area, living area, age of building, number of elevators, number of entrances, state of the building, number of floor</w:t>
             </w:r>
           </w:p>
         </w:tc>
@@ -7071,7 +7920,29 @@
                 <w:szCs w:val="20"/>
                 <w:shd w:val="clear" w:color="auto" w:fill="FFFFFF"/>
               </w:rPr>
-              <w:t>Normalized information about building where the client lives, What is average (_AVG suffix), modus (_MODE suffix), median (_MEDI suffix) apartment size, common area, living area, age of building, number of elevators, number of entrances, state of the building, number of floor</w:t>
+              <w:t xml:space="preserve">Normalized information about building where the client lives, </w:t>
+            </w:r>
+            <w:proofErr w:type="gramStart"/>
+            <w:r>
+              <w:rPr>
+                <w:rFonts w:cstheme="minorHAnsi"/>
+                <w:color w:val="1F2328"/>
+                <w:sz w:val="20"/>
+                <w:szCs w:val="20"/>
+                <w:shd w:val="clear" w:color="auto" w:fill="FFFFFF"/>
+              </w:rPr>
+              <w:t>What</w:t>
+            </w:r>
+            <w:proofErr w:type="gramEnd"/>
+            <w:r>
+              <w:rPr>
+                <w:rFonts w:cstheme="minorHAnsi"/>
+                <w:color w:val="1F2328"/>
+                <w:sz w:val="20"/>
+                <w:szCs w:val="20"/>
+                <w:shd w:val="clear" w:color="auto" w:fill="FFFFFF"/>
+              </w:rPr>
+              <w:t xml:space="preserve"> is average (_AVG suffix), modus (_MODE suffix), median (_MEDI suffix) apartment size, common area, living area, age of building, number of elevators, number of entrances, state of the building, number of floor</w:t>
             </w:r>
           </w:p>
         </w:tc>
@@ -7150,7 +8021,29 @@
                 <w:szCs w:val="20"/>
                 <w:shd w:val="clear" w:color="auto" w:fill="FFFFFF"/>
               </w:rPr>
-              <w:t>Normalized information about building where the client lives, What is average (_AVG suffix), modus (_MODE suffix), median (_MEDI suffix) apartment size, common area, living area, age of building, number of elevators, number of entrances, state of the building, number of floor</w:t>
+              <w:t xml:space="preserve">Normalized information about building where the client lives, </w:t>
+            </w:r>
+            <w:proofErr w:type="gramStart"/>
+            <w:r>
+              <w:rPr>
+                <w:rFonts w:cstheme="minorHAnsi"/>
+                <w:color w:val="1F2328"/>
+                <w:sz w:val="20"/>
+                <w:szCs w:val="20"/>
+                <w:shd w:val="clear" w:color="auto" w:fill="FFFFFF"/>
+              </w:rPr>
+              <w:t>What</w:t>
+            </w:r>
+            <w:proofErr w:type="gramEnd"/>
+            <w:r>
+              <w:rPr>
+                <w:rFonts w:cstheme="minorHAnsi"/>
+                <w:color w:val="1F2328"/>
+                <w:sz w:val="20"/>
+                <w:szCs w:val="20"/>
+                <w:shd w:val="clear" w:color="auto" w:fill="FFFFFF"/>
+              </w:rPr>
+              <w:t xml:space="preserve"> is average (_AVG suffix), modus (_MODE suffix), median (_MEDI suffix) apartment size, common area, living area, age of building, number of elevators, number of entrances, state of the building, number of floor</w:t>
             </w:r>
           </w:p>
         </w:tc>
@@ -7229,7 +8122,29 @@
                 <w:szCs w:val="20"/>
                 <w:shd w:val="clear" w:color="auto" w:fill="FFFFFF"/>
               </w:rPr>
-              <w:t>Normalized information about building where the client lives, What is average (_AVG suffix), modus (_MODE suffix), median (_MEDI suffix) apartment size, common area, living area, age of building, number of elevators, number of entrances, state of the building, number of floor</w:t>
+              <w:t xml:space="preserve">Normalized information about building where the client lives, </w:t>
+            </w:r>
+            <w:proofErr w:type="gramStart"/>
+            <w:r>
+              <w:rPr>
+                <w:rFonts w:cstheme="minorHAnsi"/>
+                <w:color w:val="1F2328"/>
+                <w:sz w:val="20"/>
+                <w:szCs w:val="20"/>
+                <w:shd w:val="clear" w:color="auto" w:fill="FFFFFF"/>
+              </w:rPr>
+              <w:t>What</w:t>
+            </w:r>
+            <w:proofErr w:type="gramEnd"/>
+            <w:r>
+              <w:rPr>
+                <w:rFonts w:cstheme="minorHAnsi"/>
+                <w:color w:val="1F2328"/>
+                <w:sz w:val="20"/>
+                <w:szCs w:val="20"/>
+                <w:shd w:val="clear" w:color="auto" w:fill="FFFFFF"/>
+              </w:rPr>
+              <w:t xml:space="preserve"> is average (_AVG suffix), modus (_MODE suffix), median (_MEDI suffix) apartment size, common area, living area, age of building, number of elevators, number of entrances, state of the building, number of floor</w:t>
             </w:r>
           </w:p>
         </w:tc>
@@ -7308,7 +8223,29 @@
                 <w:szCs w:val="20"/>
                 <w:shd w:val="clear" w:color="auto" w:fill="FFFFFF"/>
               </w:rPr>
-              <w:t>Normalized information about building where the client lives, What is average (_AVG suffix), modus (_MODE suffix), median (_MEDI suffix) apartment size, common area, living area, age of building, number of elevators, number of entrances, state of the building, number of floor</w:t>
+              <w:t xml:space="preserve">Normalized information about building where the client lives, </w:t>
+            </w:r>
+            <w:proofErr w:type="gramStart"/>
+            <w:r>
+              <w:rPr>
+                <w:rFonts w:cstheme="minorHAnsi"/>
+                <w:color w:val="1F2328"/>
+                <w:sz w:val="20"/>
+                <w:szCs w:val="20"/>
+                <w:shd w:val="clear" w:color="auto" w:fill="FFFFFF"/>
+              </w:rPr>
+              <w:t>What</w:t>
+            </w:r>
+            <w:proofErr w:type="gramEnd"/>
+            <w:r>
+              <w:rPr>
+                <w:rFonts w:cstheme="minorHAnsi"/>
+                <w:color w:val="1F2328"/>
+                <w:sz w:val="20"/>
+                <w:szCs w:val="20"/>
+                <w:shd w:val="clear" w:color="auto" w:fill="FFFFFF"/>
+              </w:rPr>
+              <w:t xml:space="preserve"> is average (_AVG suffix), modus (_MODE suffix), median (_MEDI suffix) apartment size, common area, living area, age of building, number of elevators, number of entrances, state of the building, number of floor</w:t>
             </w:r>
           </w:p>
         </w:tc>
@@ -7387,7 +8324,29 @@
                 <w:szCs w:val="20"/>
                 <w:shd w:val="clear" w:color="auto" w:fill="FFFFFF"/>
               </w:rPr>
-              <w:t>Normalized information about building where the client lives, What is average (_AVG suffix), modus (_MODE suffix), median (_MEDI suffix) apartment size, common area, living area, age of building, number of elevators, number of entrances, state of the building, number of floor</w:t>
+              <w:t xml:space="preserve">Normalized information about building where the client lives, </w:t>
+            </w:r>
+            <w:proofErr w:type="gramStart"/>
+            <w:r>
+              <w:rPr>
+                <w:rFonts w:cstheme="minorHAnsi"/>
+                <w:color w:val="1F2328"/>
+                <w:sz w:val="20"/>
+                <w:szCs w:val="20"/>
+                <w:shd w:val="clear" w:color="auto" w:fill="FFFFFF"/>
+              </w:rPr>
+              <w:t>What</w:t>
+            </w:r>
+            <w:proofErr w:type="gramEnd"/>
+            <w:r>
+              <w:rPr>
+                <w:rFonts w:cstheme="minorHAnsi"/>
+                <w:color w:val="1F2328"/>
+                <w:sz w:val="20"/>
+                <w:szCs w:val="20"/>
+                <w:shd w:val="clear" w:color="auto" w:fill="FFFFFF"/>
+              </w:rPr>
+              <w:t xml:space="preserve"> is average (_AVG suffix), modus (_MODE suffix), median (_MEDI suffix) apartment size, common area, living area, age of building, number of elevators, number of entrances, state of the building, number of floor</w:t>
             </w:r>
           </w:p>
         </w:tc>
@@ -7476,7 +8435,29 @@
                 <w:szCs w:val="20"/>
                 <w:shd w:val="clear" w:color="auto" w:fill="FFFFFF"/>
               </w:rPr>
-              <w:t>Normalized information about building where the client lives, What is average (_AVG suffix), modus (_MODE suffix), median (_MEDI suffix) apartment size, common area, living area, age of building, number of elevators, number of entrances, state of the building, number of floor</w:t>
+              <w:t xml:space="preserve">Normalized information about building where the client lives, </w:t>
+            </w:r>
+            <w:proofErr w:type="gramStart"/>
+            <w:r>
+              <w:rPr>
+                <w:rFonts w:cstheme="minorHAnsi"/>
+                <w:color w:val="1F2328"/>
+                <w:sz w:val="20"/>
+                <w:szCs w:val="20"/>
+                <w:shd w:val="clear" w:color="auto" w:fill="FFFFFF"/>
+              </w:rPr>
+              <w:t>What</w:t>
+            </w:r>
+            <w:proofErr w:type="gramEnd"/>
+            <w:r>
+              <w:rPr>
+                <w:rFonts w:cstheme="minorHAnsi"/>
+                <w:color w:val="1F2328"/>
+                <w:sz w:val="20"/>
+                <w:szCs w:val="20"/>
+                <w:shd w:val="clear" w:color="auto" w:fill="FFFFFF"/>
+              </w:rPr>
+              <w:t xml:space="preserve"> is average (_AVG suffix), modus (_MODE suffix), median (_MEDI suffix) apartment size, common area, living area, age of building, number of elevators, number of entrances, state of the building, number of floor</w:t>
             </w:r>
           </w:p>
         </w:tc>
@@ -7555,7 +8536,29 @@
                 <w:szCs w:val="20"/>
                 <w:shd w:val="clear" w:color="auto" w:fill="FFFFFF"/>
               </w:rPr>
-              <w:t>Normalized information about building where the client lives, What is average (_AVG suffix), modus (_MODE suffix), median (_MEDI suffix) apartment size, common area, living area, age of building, number of elevators, number of entrances, state of the building, number of floor</w:t>
+              <w:t xml:space="preserve">Normalized information about building where the client lives, </w:t>
+            </w:r>
+            <w:proofErr w:type="gramStart"/>
+            <w:r>
+              <w:rPr>
+                <w:rFonts w:cstheme="minorHAnsi"/>
+                <w:color w:val="1F2328"/>
+                <w:sz w:val="20"/>
+                <w:szCs w:val="20"/>
+                <w:shd w:val="clear" w:color="auto" w:fill="FFFFFF"/>
+              </w:rPr>
+              <w:t>What</w:t>
+            </w:r>
+            <w:proofErr w:type="gramEnd"/>
+            <w:r>
+              <w:rPr>
+                <w:rFonts w:cstheme="minorHAnsi"/>
+                <w:color w:val="1F2328"/>
+                <w:sz w:val="20"/>
+                <w:szCs w:val="20"/>
+                <w:shd w:val="clear" w:color="auto" w:fill="FFFFFF"/>
+              </w:rPr>
+              <w:t xml:space="preserve"> is average (_AVG suffix), modus (_MODE suffix), median (_MEDI suffix) apartment size, common area, living area, age of building, number of elevators, number of entrances, state of the building, number of floor</w:t>
             </w:r>
           </w:p>
         </w:tc>
@@ -7634,7 +8637,29 @@
                 <w:szCs w:val="20"/>
                 <w:shd w:val="clear" w:color="auto" w:fill="FFFFFF"/>
               </w:rPr>
-              <w:t>Normalized information about building where the client lives, What is average (_AVG suffix), modus (_MODE suffix), median (_MEDI suffix) apartment size, common area, living area, age of building, number of elevators, number of entrances, state of the building, number of floor</w:t>
+              <w:t xml:space="preserve">Normalized information about building where the client lives, </w:t>
+            </w:r>
+            <w:proofErr w:type="gramStart"/>
+            <w:r>
+              <w:rPr>
+                <w:rFonts w:cstheme="minorHAnsi"/>
+                <w:color w:val="1F2328"/>
+                <w:sz w:val="20"/>
+                <w:szCs w:val="20"/>
+                <w:shd w:val="clear" w:color="auto" w:fill="FFFFFF"/>
+              </w:rPr>
+              <w:t>What</w:t>
+            </w:r>
+            <w:proofErr w:type="gramEnd"/>
+            <w:r>
+              <w:rPr>
+                <w:rFonts w:cstheme="minorHAnsi"/>
+                <w:color w:val="1F2328"/>
+                <w:sz w:val="20"/>
+                <w:szCs w:val="20"/>
+                <w:shd w:val="clear" w:color="auto" w:fill="FFFFFF"/>
+              </w:rPr>
+              <w:t xml:space="preserve"> is average (_AVG suffix), modus (_MODE suffix), median (_MEDI suffix) apartment size, common area, living area, age of building, number of elevators, number of entrances, state of the building, number of floor</w:t>
             </w:r>
           </w:p>
         </w:tc>
@@ -7713,7 +8738,29 @@
                 <w:szCs w:val="20"/>
                 <w:shd w:val="clear" w:color="auto" w:fill="FFFFFF"/>
               </w:rPr>
-              <w:t>How many observation of client's social surroundings with observable 30 DPD (days past due) default</w:t>
+              <w:t xml:space="preserve">How many </w:t>
+            </w:r>
+            <w:proofErr w:type="gramStart"/>
+            <w:r>
+              <w:rPr>
+                <w:rFonts w:cstheme="minorHAnsi"/>
+                <w:color w:val="1F2328"/>
+                <w:sz w:val="20"/>
+                <w:szCs w:val="20"/>
+                <w:shd w:val="clear" w:color="auto" w:fill="FFFFFF"/>
+              </w:rPr>
+              <w:t>observation</w:t>
+            </w:r>
+            <w:proofErr w:type="gramEnd"/>
+            <w:r>
+              <w:rPr>
+                <w:rFonts w:cstheme="minorHAnsi"/>
+                <w:color w:val="1F2328"/>
+                <w:sz w:val="20"/>
+                <w:szCs w:val="20"/>
+                <w:shd w:val="clear" w:color="auto" w:fill="FFFFFF"/>
+              </w:rPr>
+              <w:t xml:space="preserve"> of client's social surroundings with observable 30 DPD (days past due) default</w:t>
             </w:r>
           </w:p>
         </w:tc>
@@ -7792,7 +8839,29 @@
                 <w:szCs w:val="20"/>
                 <w:shd w:val="clear" w:color="auto" w:fill="FFFFFF"/>
               </w:rPr>
-              <w:t>How many observation of client's social surroundings defaulted on 30 DPD (days past due)</w:t>
+              <w:t xml:space="preserve">How many </w:t>
+            </w:r>
+            <w:proofErr w:type="gramStart"/>
+            <w:r>
+              <w:rPr>
+                <w:rFonts w:cstheme="minorHAnsi"/>
+                <w:color w:val="1F2328"/>
+                <w:sz w:val="20"/>
+                <w:szCs w:val="20"/>
+                <w:shd w:val="clear" w:color="auto" w:fill="FFFFFF"/>
+              </w:rPr>
+              <w:t>observation</w:t>
+            </w:r>
+            <w:proofErr w:type="gramEnd"/>
+            <w:r>
+              <w:rPr>
+                <w:rFonts w:cstheme="minorHAnsi"/>
+                <w:color w:val="1F2328"/>
+                <w:sz w:val="20"/>
+                <w:szCs w:val="20"/>
+                <w:shd w:val="clear" w:color="auto" w:fill="FFFFFF"/>
+              </w:rPr>
+              <w:t xml:space="preserve"> of client's social surroundings defaulted on 30 DPD (days past due)</w:t>
             </w:r>
           </w:p>
         </w:tc>
@@ -7880,7 +8949,29 @@
                 <w:szCs w:val="20"/>
                 <w:shd w:val="clear" w:color="auto" w:fill="FFFFFF"/>
               </w:rPr>
-              <w:t>How many observation of client's social surroundings with observable 60 DPD (days past due) default</w:t>
+              <w:t xml:space="preserve">How many </w:t>
+            </w:r>
+            <w:proofErr w:type="gramStart"/>
+            <w:r>
+              <w:rPr>
+                <w:rFonts w:cstheme="minorHAnsi"/>
+                <w:color w:val="1F2328"/>
+                <w:sz w:val="20"/>
+                <w:szCs w:val="20"/>
+                <w:shd w:val="clear" w:color="auto" w:fill="FFFFFF"/>
+              </w:rPr>
+              <w:t>observation</w:t>
+            </w:r>
+            <w:proofErr w:type="gramEnd"/>
+            <w:r>
+              <w:rPr>
+                <w:rFonts w:cstheme="minorHAnsi"/>
+                <w:color w:val="1F2328"/>
+                <w:sz w:val="20"/>
+                <w:szCs w:val="20"/>
+                <w:shd w:val="clear" w:color="auto" w:fill="FFFFFF"/>
+              </w:rPr>
+              <w:t xml:space="preserve"> of client's social surroundings with observable 60 DPD (days past due) default</w:t>
             </w:r>
           </w:p>
         </w:tc>
@@ -7960,7 +9051,29 @@
                 <w:szCs w:val="20"/>
                 <w:shd w:val="clear" w:color="auto" w:fill="FFFFFF"/>
               </w:rPr>
-              <w:t>How many observation of client's social surroundings defaulted on 60 (days past due) DPD</w:t>
+              <w:t xml:space="preserve">How many </w:t>
+            </w:r>
+            <w:proofErr w:type="gramStart"/>
+            <w:r>
+              <w:rPr>
+                <w:rFonts w:cstheme="minorHAnsi"/>
+                <w:color w:val="1F2328"/>
+                <w:sz w:val="20"/>
+                <w:szCs w:val="20"/>
+                <w:shd w:val="clear" w:color="auto" w:fill="FFFFFF"/>
+              </w:rPr>
+              <w:t>observation</w:t>
+            </w:r>
+            <w:proofErr w:type="gramEnd"/>
+            <w:r>
+              <w:rPr>
+                <w:rFonts w:cstheme="minorHAnsi"/>
+                <w:color w:val="1F2328"/>
+                <w:sz w:val="20"/>
+                <w:szCs w:val="20"/>
+                <w:shd w:val="clear" w:color="auto" w:fill="FFFFFF"/>
+              </w:rPr>
+              <w:t xml:space="preserve"> of client's social surroundings defaulted on 60 (days past due) DPD</w:t>
             </w:r>
           </w:p>
         </w:tc>
@@ -8171,17 +9284,7 @@
                 <w:szCs w:val="20"/>
                 <w:shd w:val="clear" w:color="auto" w:fill="FFFFFF"/>
               </w:rPr>
-              <w:t>FLAG_DOCUMENT_</w:t>
-            </w:r>
-            <w:r>
-              <w:rPr>
-                <w:rFonts w:cstheme="minorHAnsi"/>
-                <w:color w:val="1F2328"/>
-                <w:sz w:val="20"/>
-                <w:szCs w:val="20"/>
-                <w:shd w:val="clear" w:color="auto" w:fill="FFFFFF"/>
-              </w:rPr>
-              <w:t>3</w:t>
+              <w:t>FLAG_DOCUMENT_3</w:t>
             </w:r>
           </w:p>
         </w:tc>
@@ -8207,17 +9310,7 @@
                 <w:szCs w:val="20"/>
                 <w:shd w:val="clear" w:color="auto" w:fill="FFFFFF"/>
               </w:rPr>
-              <w:t xml:space="preserve">Did client provide document </w:t>
-            </w:r>
-            <w:r>
-              <w:rPr>
-                <w:rFonts w:cstheme="minorHAnsi"/>
-                <w:color w:val="1F2328"/>
-                <w:sz w:val="20"/>
-                <w:szCs w:val="20"/>
-                <w:shd w:val="clear" w:color="auto" w:fill="FFFFFF"/>
-              </w:rPr>
-              <w:t>3</w:t>
+              <w:t>Did client provide document 3</w:t>
             </w:r>
           </w:p>
         </w:tc>
@@ -8270,17 +9363,7 @@
                 <w:szCs w:val="20"/>
                 <w:shd w:val="clear" w:color="auto" w:fill="FFFFFF"/>
               </w:rPr>
-              <w:t>FLAG_DOCUMENT_</w:t>
-            </w:r>
-            <w:r>
-              <w:rPr>
-                <w:rFonts w:cstheme="minorHAnsi"/>
-                <w:color w:val="1F2328"/>
-                <w:sz w:val="20"/>
-                <w:szCs w:val="20"/>
-                <w:shd w:val="clear" w:color="auto" w:fill="FFFFFF"/>
-              </w:rPr>
-              <w:t>4</w:t>
+              <w:t>FLAG_DOCUMENT_4</w:t>
             </w:r>
           </w:p>
         </w:tc>
@@ -8306,17 +9389,7 @@
                 <w:szCs w:val="20"/>
                 <w:shd w:val="clear" w:color="auto" w:fill="FFFFFF"/>
               </w:rPr>
-              <w:t xml:space="preserve">Did client provide document </w:t>
-            </w:r>
-            <w:r>
-              <w:rPr>
-                <w:rFonts w:cstheme="minorHAnsi"/>
-                <w:color w:val="1F2328"/>
-                <w:sz w:val="20"/>
-                <w:szCs w:val="20"/>
-                <w:shd w:val="clear" w:color="auto" w:fill="FFFFFF"/>
-              </w:rPr>
-              <w:t>4</w:t>
+              <w:t>Did client provide document 4</w:t>
             </w:r>
           </w:p>
         </w:tc>
@@ -8369,17 +9442,7 @@
                 <w:szCs w:val="20"/>
                 <w:shd w:val="clear" w:color="auto" w:fill="FFFFFF"/>
               </w:rPr>
-              <w:t>FLAG_DOCUMENT_</w:t>
-            </w:r>
-            <w:r>
-              <w:rPr>
-                <w:rFonts w:cstheme="minorHAnsi"/>
-                <w:color w:val="1F2328"/>
-                <w:sz w:val="20"/>
-                <w:szCs w:val="20"/>
-                <w:shd w:val="clear" w:color="auto" w:fill="FFFFFF"/>
-              </w:rPr>
-              <w:t>5</w:t>
+              <w:t>FLAG_DOCUMENT_5</w:t>
             </w:r>
           </w:p>
           <w:p>
@@ -8416,17 +9479,7 @@
                 <w:szCs w:val="20"/>
                 <w:shd w:val="clear" w:color="auto" w:fill="FFFFFF"/>
               </w:rPr>
-              <w:t xml:space="preserve">Did client provide document </w:t>
-            </w:r>
-            <w:r>
-              <w:rPr>
-                <w:rFonts w:cstheme="minorHAnsi"/>
-                <w:color w:val="1F2328"/>
-                <w:sz w:val="20"/>
-                <w:szCs w:val="20"/>
-                <w:shd w:val="clear" w:color="auto" w:fill="FFFFFF"/>
-              </w:rPr>
-              <w:t>5</w:t>
+              <w:t>Did client provide document 5</w:t>
             </w:r>
           </w:p>
         </w:tc>
@@ -8479,17 +9532,7 @@
                 <w:szCs w:val="20"/>
                 <w:shd w:val="clear" w:color="auto" w:fill="FFFFFF"/>
               </w:rPr>
-              <w:t>FLAG_DOCUMENT_</w:t>
-            </w:r>
-            <w:r>
-              <w:rPr>
-                <w:rFonts w:cstheme="minorHAnsi"/>
-                <w:color w:val="1F2328"/>
-                <w:sz w:val="20"/>
-                <w:szCs w:val="20"/>
-                <w:shd w:val="clear" w:color="auto" w:fill="FFFFFF"/>
-              </w:rPr>
-              <w:t>6</w:t>
+              <w:t>FLAG_DOCUMENT_6</w:t>
             </w:r>
           </w:p>
         </w:tc>
@@ -8515,17 +9558,7 @@
                 <w:szCs w:val="20"/>
                 <w:shd w:val="clear" w:color="auto" w:fill="FFFFFF"/>
               </w:rPr>
-              <w:t xml:space="preserve">Did client provide document </w:t>
-            </w:r>
-            <w:r>
-              <w:rPr>
-                <w:rFonts w:cstheme="minorHAnsi"/>
-                <w:color w:val="1F2328"/>
-                <w:sz w:val="20"/>
-                <w:szCs w:val="20"/>
-                <w:shd w:val="clear" w:color="auto" w:fill="FFFFFF"/>
-              </w:rPr>
-              <w:t>6</w:t>
+              <w:t>Did client provide document 6</w:t>
             </w:r>
           </w:p>
         </w:tc>
@@ -8578,17 +9611,7 @@
                 <w:szCs w:val="20"/>
                 <w:shd w:val="clear" w:color="auto" w:fill="FFFFFF"/>
               </w:rPr>
-              <w:t>FLAG_DOCUMENT_</w:t>
-            </w:r>
-            <w:r>
-              <w:rPr>
-                <w:rFonts w:cstheme="minorHAnsi"/>
-                <w:color w:val="1F2328"/>
-                <w:sz w:val="20"/>
-                <w:szCs w:val="20"/>
-                <w:shd w:val="clear" w:color="auto" w:fill="FFFFFF"/>
-              </w:rPr>
-              <w:t>7</w:t>
+              <w:t>FLAG_DOCUMENT_7</w:t>
             </w:r>
           </w:p>
         </w:tc>
@@ -8614,17 +9637,7 @@
                 <w:szCs w:val="20"/>
                 <w:shd w:val="clear" w:color="auto" w:fill="FFFFFF"/>
               </w:rPr>
-              <w:t xml:space="preserve">Did client provide document </w:t>
-            </w:r>
-            <w:r>
-              <w:rPr>
-                <w:rFonts w:cstheme="minorHAnsi"/>
-                <w:color w:val="1F2328"/>
-                <w:sz w:val="20"/>
-                <w:szCs w:val="20"/>
-                <w:shd w:val="clear" w:color="auto" w:fill="FFFFFF"/>
-              </w:rPr>
-              <w:t>7</w:t>
+              <w:t>Did client provide document 7</w:t>
             </w:r>
           </w:p>
         </w:tc>
@@ -8677,17 +9690,7 @@
                 <w:szCs w:val="20"/>
                 <w:shd w:val="clear" w:color="auto" w:fill="FFFFFF"/>
               </w:rPr>
-              <w:t>FLAG_DOCUMENT_</w:t>
-            </w:r>
-            <w:r>
-              <w:rPr>
-                <w:rFonts w:cstheme="minorHAnsi"/>
-                <w:color w:val="1F2328"/>
-                <w:sz w:val="20"/>
-                <w:szCs w:val="20"/>
-                <w:shd w:val="clear" w:color="auto" w:fill="FFFFFF"/>
-              </w:rPr>
-              <w:t>8</w:t>
+              <w:t>FLAG_DOCUMENT_8</w:t>
             </w:r>
           </w:p>
         </w:tc>
@@ -8713,17 +9716,7 @@
                 <w:szCs w:val="20"/>
                 <w:shd w:val="clear" w:color="auto" w:fill="FFFFFF"/>
               </w:rPr>
-              <w:t xml:space="preserve">Did client provide document </w:t>
-            </w:r>
-            <w:r>
-              <w:rPr>
-                <w:rFonts w:cstheme="minorHAnsi"/>
-                <w:color w:val="1F2328"/>
-                <w:sz w:val="20"/>
-                <w:szCs w:val="20"/>
-                <w:shd w:val="clear" w:color="auto" w:fill="FFFFFF"/>
-              </w:rPr>
-              <w:t>8</w:t>
+              <w:t>Did client provide document 8</w:t>
             </w:r>
           </w:p>
         </w:tc>
@@ -8776,17 +9769,7 @@
                 <w:szCs w:val="20"/>
                 <w:shd w:val="clear" w:color="auto" w:fill="FFFFFF"/>
               </w:rPr>
-              <w:t>FLAG_DOCUMENT_</w:t>
-            </w:r>
-            <w:r>
-              <w:rPr>
-                <w:rFonts w:cstheme="minorHAnsi"/>
-                <w:color w:val="1F2328"/>
-                <w:sz w:val="20"/>
-                <w:szCs w:val="20"/>
-                <w:shd w:val="clear" w:color="auto" w:fill="FFFFFF"/>
-              </w:rPr>
-              <w:t>9</w:t>
+              <w:t>FLAG_DOCUMENT_9</w:t>
             </w:r>
           </w:p>
         </w:tc>
@@ -8812,17 +9795,7 @@
                 <w:szCs w:val="20"/>
                 <w:shd w:val="clear" w:color="auto" w:fill="FFFFFF"/>
               </w:rPr>
-              <w:t xml:space="preserve">Did client provide document </w:t>
-            </w:r>
-            <w:r>
-              <w:rPr>
-                <w:rFonts w:cstheme="minorHAnsi"/>
-                <w:color w:val="1F2328"/>
-                <w:sz w:val="20"/>
-                <w:szCs w:val="20"/>
-                <w:shd w:val="clear" w:color="auto" w:fill="FFFFFF"/>
-              </w:rPr>
-              <w:t>9</w:t>
+              <w:t>Did client provide document 9</w:t>
             </w:r>
           </w:p>
         </w:tc>
@@ -8875,17 +9848,7 @@
                 <w:szCs w:val="20"/>
                 <w:shd w:val="clear" w:color="auto" w:fill="FFFFFF"/>
               </w:rPr>
-              <w:t>FLAG_DOCUMENT_</w:t>
-            </w:r>
-            <w:r>
-              <w:rPr>
-                <w:rFonts w:cstheme="minorHAnsi"/>
-                <w:color w:val="1F2328"/>
-                <w:sz w:val="20"/>
-                <w:szCs w:val="20"/>
-                <w:shd w:val="clear" w:color="auto" w:fill="FFFFFF"/>
-              </w:rPr>
-              <w:t>10</w:t>
+              <w:t>FLAG_DOCUMENT_10</w:t>
             </w:r>
           </w:p>
           <w:p>
@@ -8922,17 +9885,7 @@
                 <w:szCs w:val="20"/>
                 <w:shd w:val="clear" w:color="auto" w:fill="FFFFFF"/>
               </w:rPr>
-              <w:t xml:space="preserve">Did client provide document </w:t>
-            </w:r>
-            <w:r>
-              <w:rPr>
-                <w:rFonts w:cstheme="minorHAnsi"/>
-                <w:color w:val="1F2328"/>
-                <w:sz w:val="20"/>
-                <w:szCs w:val="20"/>
-                <w:shd w:val="clear" w:color="auto" w:fill="FFFFFF"/>
-              </w:rPr>
-              <w:t>10</w:t>
+              <w:t>Did client provide document 10</w:t>
             </w:r>
           </w:p>
         </w:tc>
@@ -8985,17 +9938,7 @@
                 <w:szCs w:val="20"/>
                 <w:shd w:val="clear" w:color="auto" w:fill="FFFFFF"/>
               </w:rPr>
-              <w:t>FLAG_DOCUMENT_1</w:t>
-            </w:r>
-            <w:r>
-              <w:rPr>
-                <w:rFonts w:cstheme="minorHAnsi"/>
-                <w:color w:val="1F2328"/>
-                <w:sz w:val="20"/>
-                <w:szCs w:val="20"/>
-                <w:shd w:val="clear" w:color="auto" w:fill="FFFFFF"/>
-              </w:rPr>
-              <w:t>1</w:t>
+              <w:t>FLAG_DOCUMENT_11</w:t>
             </w:r>
           </w:p>
           <w:p>
@@ -9032,17 +9975,7 @@
                 <w:szCs w:val="20"/>
                 <w:shd w:val="clear" w:color="auto" w:fill="FFFFFF"/>
               </w:rPr>
-              <w:t xml:space="preserve">Did client provide document </w:t>
-            </w:r>
-            <w:r>
-              <w:rPr>
-                <w:rFonts w:cstheme="minorHAnsi"/>
-                <w:color w:val="1F2328"/>
-                <w:sz w:val="20"/>
-                <w:szCs w:val="20"/>
-                <w:shd w:val="clear" w:color="auto" w:fill="FFFFFF"/>
-              </w:rPr>
-              <w:t>11</w:t>
+              <w:t>Did client provide document 11</w:t>
             </w:r>
           </w:p>
         </w:tc>
@@ -9095,17 +10028,7 @@
                 <w:szCs w:val="20"/>
                 <w:shd w:val="clear" w:color="auto" w:fill="FFFFFF"/>
               </w:rPr>
-              <w:t>FLAG_DOCUMENT_1</w:t>
-            </w:r>
-            <w:r>
-              <w:rPr>
-                <w:rFonts w:cstheme="minorHAnsi"/>
-                <w:color w:val="1F2328"/>
-                <w:sz w:val="20"/>
-                <w:szCs w:val="20"/>
-                <w:shd w:val="clear" w:color="auto" w:fill="FFFFFF"/>
-              </w:rPr>
-              <w:t>2</w:t>
+              <w:t>FLAG_DOCUMENT_12</w:t>
             </w:r>
           </w:p>
           <w:p>
@@ -9142,27 +10065,7 @@
                 <w:szCs w:val="20"/>
                 <w:shd w:val="clear" w:color="auto" w:fill="FFFFFF"/>
               </w:rPr>
-              <w:t xml:space="preserve">Did client provide document </w:t>
-            </w:r>
-            <w:r>
-              <w:rPr>
-                <w:rFonts w:cstheme="minorHAnsi"/>
-                <w:color w:val="1F2328"/>
-                <w:sz w:val="20"/>
-                <w:szCs w:val="20"/>
-                <w:shd w:val="clear" w:color="auto" w:fill="FFFFFF"/>
-              </w:rPr>
-              <w:t>1</w:t>
-            </w:r>
-            <w:r>
-              <w:rPr>
-                <w:rFonts w:cstheme="minorHAnsi"/>
-                <w:color w:val="1F2328"/>
-                <w:sz w:val="20"/>
-                <w:szCs w:val="20"/>
-                <w:shd w:val="clear" w:color="auto" w:fill="FFFFFF"/>
-              </w:rPr>
-              <w:t>2</w:t>
+              <w:t>Did client provide document 12</w:t>
             </w:r>
           </w:p>
         </w:tc>
@@ -9215,17 +10118,7 @@
                 <w:szCs w:val="20"/>
                 <w:shd w:val="clear" w:color="auto" w:fill="FFFFFF"/>
               </w:rPr>
-              <w:t>FLAG_DOCUMENT_1</w:t>
-            </w:r>
-            <w:r>
-              <w:rPr>
-                <w:rFonts w:cstheme="minorHAnsi"/>
-                <w:color w:val="1F2328"/>
-                <w:sz w:val="20"/>
-                <w:szCs w:val="20"/>
-                <w:shd w:val="clear" w:color="auto" w:fill="FFFFFF"/>
-              </w:rPr>
-              <w:t>3</w:t>
+              <w:t>FLAG_DOCUMENT_13</w:t>
             </w:r>
           </w:p>
         </w:tc>
@@ -9251,17 +10144,7 @@
                 <w:szCs w:val="20"/>
                 <w:shd w:val="clear" w:color="auto" w:fill="FFFFFF"/>
               </w:rPr>
-              <w:t xml:space="preserve">Did client provide document </w:t>
-            </w:r>
-            <w:r>
-              <w:rPr>
-                <w:rFonts w:cstheme="minorHAnsi"/>
-                <w:color w:val="1F2328"/>
-                <w:sz w:val="20"/>
-                <w:szCs w:val="20"/>
-                <w:shd w:val="clear" w:color="auto" w:fill="FFFFFF"/>
-              </w:rPr>
-              <w:t>13</w:t>
+              <w:t>Did client provide document 13</w:t>
             </w:r>
           </w:p>
         </w:tc>
@@ -9314,17 +10197,7 @@
                 <w:szCs w:val="20"/>
                 <w:shd w:val="clear" w:color="auto" w:fill="FFFFFF"/>
               </w:rPr>
-              <w:t>FLAG_DOCUMENT_1</w:t>
-            </w:r>
-            <w:r>
-              <w:rPr>
-                <w:rFonts w:cstheme="minorHAnsi"/>
-                <w:color w:val="1F2328"/>
-                <w:sz w:val="20"/>
-                <w:szCs w:val="20"/>
-                <w:shd w:val="clear" w:color="auto" w:fill="FFFFFF"/>
-              </w:rPr>
-              <w:t>4</w:t>
+              <w:t>FLAG_DOCUMENT_14</w:t>
             </w:r>
           </w:p>
         </w:tc>
@@ -9350,17 +10223,7 @@
                 <w:szCs w:val="20"/>
                 <w:shd w:val="clear" w:color="auto" w:fill="FFFFFF"/>
               </w:rPr>
-              <w:t xml:space="preserve">Did client provide document </w:t>
-            </w:r>
-            <w:r>
-              <w:rPr>
-                <w:rFonts w:cstheme="minorHAnsi"/>
-                <w:color w:val="1F2328"/>
-                <w:sz w:val="20"/>
-                <w:szCs w:val="20"/>
-                <w:shd w:val="clear" w:color="auto" w:fill="FFFFFF"/>
-              </w:rPr>
-              <w:t>14</w:t>
+              <w:t>Did client provide document 14</w:t>
             </w:r>
           </w:p>
         </w:tc>
@@ -9413,17 +10276,7 @@
                 <w:szCs w:val="20"/>
                 <w:shd w:val="clear" w:color="auto" w:fill="FFFFFF"/>
               </w:rPr>
-              <w:t>FLAG_DOCUMENT_1</w:t>
-            </w:r>
-            <w:r>
-              <w:rPr>
-                <w:rFonts w:cstheme="minorHAnsi"/>
-                <w:color w:val="1F2328"/>
-                <w:sz w:val="20"/>
-                <w:szCs w:val="20"/>
-                <w:shd w:val="clear" w:color="auto" w:fill="FFFFFF"/>
-              </w:rPr>
-              <w:t>5</w:t>
+              <w:t>FLAG_DOCUMENT_15</w:t>
             </w:r>
           </w:p>
         </w:tc>
@@ -9449,17 +10302,7 @@
                 <w:szCs w:val="20"/>
                 <w:shd w:val="clear" w:color="auto" w:fill="FFFFFF"/>
               </w:rPr>
-              <w:t xml:space="preserve">Did client provide document </w:t>
-            </w:r>
-            <w:r>
-              <w:rPr>
-                <w:rFonts w:cstheme="minorHAnsi"/>
-                <w:color w:val="1F2328"/>
-                <w:sz w:val="20"/>
-                <w:szCs w:val="20"/>
-                <w:shd w:val="clear" w:color="auto" w:fill="FFFFFF"/>
-              </w:rPr>
-              <w:t>15</w:t>
+              <w:t>Did client provide document 15</w:t>
             </w:r>
           </w:p>
         </w:tc>
@@ -9512,17 +10355,7 @@
                 <w:szCs w:val="20"/>
                 <w:shd w:val="clear" w:color="auto" w:fill="FFFFFF"/>
               </w:rPr>
-              <w:t>FLAG_DOCUMENT_1</w:t>
-            </w:r>
-            <w:r>
-              <w:rPr>
-                <w:rFonts w:cstheme="minorHAnsi"/>
-                <w:color w:val="1F2328"/>
-                <w:sz w:val="20"/>
-                <w:szCs w:val="20"/>
-                <w:shd w:val="clear" w:color="auto" w:fill="FFFFFF"/>
-              </w:rPr>
-              <w:t>6</w:t>
+              <w:t>FLAG_DOCUMENT_16</w:t>
             </w:r>
           </w:p>
         </w:tc>
@@ -9548,17 +10381,7 @@
                 <w:szCs w:val="20"/>
                 <w:shd w:val="clear" w:color="auto" w:fill="FFFFFF"/>
               </w:rPr>
-              <w:t xml:space="preserve">Did client provide document </w:t>
-            </w:r>
-            <w:r>
-              <w:rPr>
-                <w:rFonts w:cstheme="minorHAnsi"/>
-                <w:color w:val="1F2328"/>
-                <w:sz w:val="20"/>
-                <w:szCs w:val="20"/>
-                <w:shd w:val="clear" w:color="auto" w:fill="FFFFFF"/>
-              </w:rPr>
-              <w:t>16</w:t>
+              <w:t>Did client provide document 16</w:t>
             </w:r>
           </w:p>
         </w:tc>
@@ -9611,17 +10434,7 @@
                 <w:szCs w:val="20"/>
                 <w:shd w:val="clear" w:color="auto" w:fill="FFFFFF"/>
               </w:rPr>
-              <w:t>FLAG_DOCUMENT_1</w:t>
-            </w:r>
-            <w:r>
-              <w:rPr>
-                <w:rFonts w:cstheme="minorHAnsi"/>
-                <w:color w:val="1F2328"/>
-                <w:sz w:val="20"/>
-                <w:szCs w:val="20"/>
-                <w:shd w:val="clear" w:color="auto" w:fill="FFFFFF"/>
-              </w:rPr>
-              <w:t>7</w:t>
+              <w:t>FLAG_DOCUMENT_17</w:t>
             </w:r>
           </w:p>
         </w:tc>
@@ -9647,17 +10460,7 @@
                 <w:szCs w:val="20"/>
                 <w:shd w:val="clear" w:color="auto" w:fill="FFFFFF"/>
               </w:rPr>
-              <w:t xml:space="preserve">Did client provide document </w:t>
-            </w:r>
-            <w:r>
-              <w:rPr>
-                <w:rFonts w:cstheme="minorHAnsi"/>
-                <w:color w:val="1F2328"/>
-                <w:sz w:val="20"/>
-                <w:szCs w:val="20"/>
-                <w:shd w:val="clear" w:color="auto" w:fill="FFFFFF"/>
-              </w:rPr>
-              <w:t>17</w:t>
+              <w:t>Did client provide document 17</w:t>
             </w:r>
           </w:p>
         </w:tc>
@@ -9710,17 +10513,7 @@
                 <w:szCs w:val="20"/>
                 <w:shd w:val="clear" w:color="auto" w:fill="FFFFFF"/>
               </w:rPr>
-              <w:t>FLAG_DOCUMENT_1</w:t>
-            </w:r>
-            <w:r>
-              <w:rPr>
-                <w:rFonts w:cstheme="minorHAnsi"/>
-                <w:color w:val="1F2328"/>
-                <w:sz w:val="20"/>
-                <w:szCs w:val="20"/>
-                <w:shd w:val="clear" w:color="auto" w:fill="FFFFFF"/>
-              </w:rPr>
-              <w:t>8</w:t>
+              <w:t>FLAG_DOCUMENT_18</w:t>
             </w:r>
           </w:p>
         </w:tc>
@@ -9746,17 +10539,7 @@
                 <w:szCs w:val="20"/>
                 <w:shd w:val="clear" w:color="auto" w:fill="FFFFFF"/>
               </w:rPr>
-              <w:t xml:space="preserve">Did client provide document </w:t>
-            </w:r>
-            <w:r>
-              <w:rPr>
-                <w:rFonts w:cstheme="minorHAnsi"/>
-                <w:color w:val="1F2328"/>
-                <w:sz w:val="20"/>
-                <w:szCs w:val="20"/>
-                <w:shd w:val="clear" w:color="auto" w:fill="FFFFFF"/>
-              </w:rPr>
-              <w:t>18</w:t>
+              <w:t>Did client provide document 18</w:t>
             </w:r>
           </w:p>
         </w:tc>
@@ -9809,17 +10592,7 @@
                 <w:szCs w:val="20"/>
                 <w:shd w:val="clear" w:color="auto" w:fill="FFFFFF"/>
               </w:rPr>
-              <w:t>FLAG_DOCUMENT_1</w:t>
-            </w:r>
-            <w:r>
-              <w:rPr>
-                <w:rFonts w:cstheme="minorHAnsi"/>
-                <w:color w:val="1F2328"/>
-                <w:sz w:val="20"/>
-                <w:szCs w:val="20"/>
-                <w:shd w:val="clear" w:color="auto" w:fill="FFFFFF"/>
-              </w:rPr>
-              <w:t>9</w:t>
+              <w:t>FLAG_DOCUMENT_19</w:t>
             </w:r>
           </w:p>
         </w:tc>
@@ -9845,17 +10618,7 @@
                 <w:szCs w:val="20"/>
                 <w:shd w:val="clear" w:color="auto" w:fill="FFFFFF"/>
               </w:rPr>
-              <w:t xml:space="preserve">Did client provide document </w:t>
-            </w:r>
-            <w:r>
-              <w:rPr>
-                <w:rFonts w:cstheme="minorHAnsi"/>
-                <w:color w:val="1F2328"/>
-                <w:sz w:val="20"/>
-                <w:szCs w:val="20"/>
-                <w:shd w:val="clear" w:color="auto" w:fill="FFFFFF"/>
-              </w:rPr>
-              <w:t>19</w:t>
+              <w:t>Did client provide document 19</w:t>
             </w:r>
           </w:p>
         </w:tc>
@@ -9908,17 +10671,7 @@
                 <w:szCs w:val="20"/>
                 <w:shd w:val="clear" w:color="auto" w:fill="FFFFFF"/>
               </w:rPr>
-              <w:t>FLAG_DOCUMENT_</w:t>
-            </w:r>
-            <w:r>
-              <w:rPr>
-                <w:rFonts w:cstheme="minorHAnsi"/>
-                <w:color w:val="1F2328"/>
-                <w:sz w:val="20"/>
-                <w:szCs w:val="20"/>
-                <w:shd w:val="clear" w:color="auto" w:fill="FFFFFF"/>
-              </w:rPr>
-              <w:t>20</w:t>
+              <w:t>FLAG_DOCUMENT_20</w:t>
             </w:r>
           </w:p>
           <w:p>
@@ -9955,17 +10708,7 @@
                 <w:szCs w:val="20"/>
                 <w:shd w:val="clear" w:color="auto" w:fill="FFFFFF"/>
               </w:rPr>
-              <w:t>Did client provide document 2</w:t>
-            </w:r>
-            <w:r>
-              <w:rPr>
-                <w:rFonts w:cstheme="minorHAnsi"/>
-                <w:color w:val="1F2328"/>
-                <w:sz w:val="20"/>
-                <w:szCs w:val="20"/>
-                <w:shd w:val="clear" w:color="auto" w:fill="FFFFFF"/>
-              </w:rPr>
-              <w:t>0</w:t>
+              <w:t>Did client provide document 20</w:t>
             </w:r>
           </w:p>
         </w:tc>
@@ -10018,17 +10761,7 @@
                 <w:szCs w:val="20"/>
                 <w:shd w:val="clear" w:color="auto" w:fill="FFFFFF"/>
               </w:rPr>
-              <w:t>FLAG_DOCUMENT_</w:t>
-            </w:r>
-            <w:r>
-              <w:rPr>
-                <w:rFonts w:cstheme="minorHAnsi"/>
-                <w:color w:val="1F2328"/>
-                <w:sz w:val="20"/>
-                <w:szCs w:val="20"/>
-                <w:shd w:val="clear" w:color="auto" w:fill="FFFFFF"/>
-              </w:rPr>
-              <w:t>21</w:t>
+              <w:t>FLAG_DOCUMENT_21</w:t>
             </w:r>
           </w:p>
         </w:tc>
@@ -10054,17 +10787,7 @@
                 <w:szCs w:val="20"/>
                 <w:shd w:val="clear" w:color="auto" w:fill="FFFFFF"/>
               </w:rPr>
-              <w:t>Did client provide document 2</w:t>
-            </w:r>
-            <w:r>
-              <w:rPr>
-                <w:rFonts w:cstheme="minorHAnsi"/>
-                <w:color w:val="1F2328"/>
-                <w:sz w:val="20"/>
-                <w:szCs w:val="20"/>
-                <w:shd w:val="clear" w:color="auto" w:fill="FFFFFF"/>
-              </w:rPr>
-              <w:t>1</w:t>
+              <w:t>Did client provide document 21</w:t>
             </w:r>
           </w:p>
         </w:tc>
@@ -10556,6 +11279,567 @@
     </w:tbl>
     <w:p>
       <w:pPr>
+        <w:rPr>
+          <w:rFonts w:cstheme="minorHAnsi"/>
+          <w:sz w:val="20"/>
+          <w:szCs w:val="20"/>
+        </w:rPr>
+      </w:pPr>
+    </w:p>
+    <w:p>
+      <w:pPr>
+        <w:rPr>
+          <w:rFonts w:cstheme="minorHAnsi"/>
+          <w:sz w:val="20"/>
+          <w:szCs w:val="20"/>
+        </w:rPr>
+      </w:pPr>
+    </w:p>
+    <w:p>
+      <w:pPr>
+        <w:pStyle w:val="ListParagraph"/>
+        <w:numPr>
+          <w:ilvl w:val="0"/>
+          <w:numId w:val="2"/>
+        </w:numPr>
+        <w:rPr>
+          <w:rFonts w:cstheme="minorHAnsi"/>
+          <w:sz w:val="20"/>
+          <w:szCs w:val="20"/>
+        </w:rPr>
+      </w:pPr>
+      <w:r>
+        <w:rPr>
+          <w:rFonts w:cstheme="minorHAnsi"/>
+          <w:sz w:val="20"/>
+          <w:szCs w:val="20"/>
+        </w:rPr>
+        <w:t>Get details about the persons having the oldest cars and latest cars</w:t>
+      </w:r>
+    </w:p>
+    <w:p>
+      <w:pPr>
+        <w:pStyle w:val="ListParagraph"/>
+        <w:shd w:val="clear" w:color="auto" w:fill="F7F7F7"/>
+        <w:spacing w:after="0" w:line="285" w:lineRule="atLeast"/>
+        <w:rPr>
+          <w:rFonts w:ascii="Courier New" w:eastAsia="Times New Roman" w:hAnsi="Courier New" w:cs="Courier New"/>
+          <w:color w:val="000000"/>
+          <w:kern w:val="0"/>
+          <w:sz w:val="21"/>
+          <w:szCs w:val="21"/>
+          <w:lang w:eastAsia="en-IN"/>
+          <w14:ligatures w14:val="none"/>
+        </w:rPr>
+      </w:pPr>
+      <w:proofErr w:type="spellStart"/>
+      <w:r>
+        <w:rPr>
+          <w:rFonts w:ascii="Courier New" w:eastAsia="Times New Roman" w:hAnsi="Courier New" w:cs="Courier New"/>
+          <w:color w:val="000000"/>
+          <w:kern w:val="0"/>
+          <w:sz w:val="21"/>
+          <w:szCs w:val="21"/>
+          <w:lang w:eastAsia="en-IN"/>
+          <w14:ligatures w14:val="none"/>
+        </w:rPr>
+        <w:t>df</w:t>
+      </w:r>
+      <w:proofErr w:type="spellEnd"/>
+      <w:r>
+        <w:rPr>
+          <w:rFonts w:ascii="Courier New" w:eastAsia="Times New Roman" w:hAnsi="Courier New" w:cs="Courier New"/>
+          <w:color w:val="000000"/>
+          <w:kern w:val="0"/>
+          <w:sz w:val="21"/>
+          <w:szCs w:val="21"/>
+          <w:lang w:eastAsia="en-IN"/>
+          <w14:ligatures w14:val="none"/>
+        </w:rPr>
+        <w:t>[</w:t>
+      </w:r>
+      <w:proofErr w:type="spellStart"/>
+      <w:r>
+        <w:rPr>
+          <w:rFonts w:ascii="Courier New" w:eastAsia="Times New Roman" w:hAnsi="Courier New" w:cs="Courier New"/>
+          <w:color w:val="000000"/>
+          <w:kern w:val="0"/>
+          <w:sz w:val="21"/>
+          <w:szCs w:val="21"/>
+          <w:lang w:eastAsia="en-IN"/>
+          <w14:ligatures w14:val="none"/>
+        </w:rPr>
+        <w:t>df</w:t>
+      </w:r>
+      <w:proofErr w:type="spellEnd"/>
+      <w:r>
+        <w:rPr>
+          <w:rFonts w:ascii="Courier New" w:eastAsia="Times New Roman" w:hAnsi="Courier New" w:cs="Courier New"/>
+          <w:color w:val="000000"/>
+          <w:kern w:val="0"/>
+          <w:sz w:val="21"/>
+          <w:szCs w:val="21"/>
+          <w:lang w:eastAsia="en-IN"/>
+          <w14:ligatures w14:val="none"/>
+        </w:rPr>
+        <w:t>[</w:t>
+      </w:r>
+      <w:r>
+        <w:rPr>
+          <w:rFonts w:ascii="Courier New" w:eastAsia="Times New Roman" w:hAnsi="Courier New" w:cs="Courier New"/>
+          <w:color w:val="A31515"/>
+          <w:kern w:val="0"/>
+          <w:sz w:val="21"/>
+          <w:szCs w:val="21"/>
+          <w:lang w:eastAsia="en-IN"/>
+          <w14:ligatures w14:val="none"/>
+        </w:rPr>
+        <w:t>"OWN_CAR_AGE</w:t>
+      </w:r>
+      <w:proofErr w:type="gramStart"/>
+      <w:r>
+        <w:rPr>
+          <w:rFonts w:ascii="Courier New" w:eastAsia="Times New Roman" w:hAnsi="Courier New" w:cs="Courier New"/>
+          <w:color w:val="A31515"/>
+          <w:kern w:val="0"/>
+          <w:sz w:val="21"/>
+          <w:szCs w:val="21"/>
+          <w:lang w:eastAsia="en-IN"/>
+          <w14:ligatures w14:val="none"/>
+        </w:rPr>
+        <w:t>"</w:t>
+      </w:r>
+      <w:r>
+        <w:rPr>
+          <w:rFonts w:ascii="Courier New" w:eastAsia="Times New Roman" w:hAnsi="Courier New" w:cs="Courier New"/>
+          <w:color w:val="000000"/>
+          <w:kern w:val="0"/>
+          <w:sz w:val="21"/>
+          <w:szCs w:val="21"/>
+          <w:lang w:eastAsia="en-IN"/>
+          <w14:ligatures w14:val="none"/>
+        </w:rPr>
+        <w:t>]=</w:t>
+      </w:r>
+      <w:proofErr w:type="gramEnd"/>
+      <w:r>
+        <w:rPr>
+          <w:rFonts w:ascii="Courier New" w:eastAsia="Times New Roman" w:hAnsi="Courier New" w:cs="Courier New"/>
+          <w:color w:val="000000"/>
+          <w:kern w:val="0"/>
+          <w:sz w:val="21"/>
+          <w:szCs w:val="21"/>
+          <w:lang w:eastAsia="en-IN"/>
+          <w14:ligatures w14:val="none"/>
+        </w:rPr>
+        <w:t>=</w:t>
+      </w:r>
+      <w:proofErr w:type="spellStart"/>
+      <w:r>
+        <w:rPr>
+          <w:rFonts w:ascii="Courier New" w:eastAsia="Times New Roman" w:hAnsi="Courier New" w:cs="Courier New"/>
+          <w:color w:val="000000"/>
+          <w:kern w:val="0"/>
+          <w:sz w:val="21"/>
+          <w:szCs w:val="21"/>
+          <w:lang w:eastAsia="en-IN"/>
+          <w14:ligatures w14:val="none"/>
+        </w:rPr>
+        <w:t>df</w:t>
+      </w:r>
+      <w:proofErr w:type="spellEnd"/>
+      <w:r>
+        <w:rPr>
+          <w:rFonts w:ascii="Courier New" w:eastAsia="Times New Roman" w:hAnsi="Courier New" w:cs="Courier New"/>
+          <w:color w:val="000000"/>
+          <w:kern w:val="0"/>
+          <w:sz w:val="21"/>
+          <w:szCs w:val="21"/>
+          <w:lang w:eastAsia="en-IN"/>
+          <w14:ligatures w14:val="none"/>
+        </w:rPr>
+        <w:t>[</w:t>
+      </w:r>
+      <w:r>
+        <w:rPr>
+          <w:rFonts w:ascii="Courier New" w:eastAsia="Times New Roman" w:hAnsi="Courier New" w:cs="Courier New"/>
+          <w:color w:val="A31515"/>
+          <w:kern w:val="0"/>
+          <w:sz w:val="21"/>
+          <w:szCs w:val="21"/>
+          <w:lang w:eastAsia="en-IN"/>
+          <w14:ligatures w14:val="none"/>
+        </w:rPr>
+        <w:t>"OWN_CAR_AGE"</w:t>
+      </w:r>
+      <w:r>
+        <w:rPr>
+          <w:rFonts w:ascii="Courier New" w:eastAsia="Times New Roman" w:hAnsi="Courier New" w:cs="Courier New"/>
+          <w:color w:val="000000"/>
+          <w:kern w:val="0"/>
+          <w:sz w:val="21"/>
+          <w:szCs w:val="21"/>
+          <w:lang w:eastAsia="en-IN"/>
+          <w14:ligatures w14:val="none"/>
+        </w:rPr>
+        <w:t>].</w:t>
+      </w:r>
+      <w:r>
+        <w:rPr>
+          <w:rFonts w:ascii="Courier New" w:eastAsia="Times New Roman" w:hAnsi="Courier New" w:cs="Courier New"/>
+          <w:color w:val="795E26"/>
+          <w:kern w:val="0"/>
+          <w:sz w:val="21"/>
+          <w:szCs w:val="21"/>
+          <w:lang w:eastAsia="en-IN"/>
+          <w14:ligatures w14:val="none"/>
+        </w:rPr>
+        <w:t>max</w:t>
+      </w:r>
+      <w:r>
+        <w:rPr>
+          <w:rFonts w:ascii="Courier New" w:eastAsia="Times New Roman" w:hAnsi="Courier New" w:cs="Courier New"/>
+          <w:color w:val="000000"/>
+          <w:kern w:val="0"/>
+          <w:sz w:val="21"/>
+          <w:szCs w:val="21"/>
+          <w:lang w:eastAsia="en-IN"/>
+          <w14:ligatures w14:val="none"/>
+        </w:rPr>
+        <w:t>()]</w:t>
+      </w:r>
+    </w:p>
+    <w:p>
+      <w:pPr>
+        <w:shd w:val="clear" w:color="auto" w:fill="FFFFFF"/>
+        <w:spacing w:before="120" w:after="90"/>
+        <w:ind w:firstLine="720"/>
+        <w:rPr>
+          <w:rFonts w:ascii="Roboto" w:eastAsia="Times New Roman" w:hAnsi="Roboto" w:cs="Times New Roman"/>
+          <w:color w:val="212121"/>
+          <w:kern w:val="0"/>
+          <w:sz w:val="24"/>
+          <w:szCs w:val="24"/>
+          <w:lang w:eastAsia="en-IN"/>
+          <w14:ligatures w14:val="none"/>
+        </w:rPr>
+      </w:pPr>
+      <w:r>
+        <w:rPr>
+          <w:rFonts w:ascii="Courier New" w:eastAsia="Times New Roman" w:hAnsi="Courier New" w:cs="Courier New"/>
+          <w:color w:val="000000"/>
+          <w:kern w:val="0"/>
+          <w:sz w:val="21"/>
+          <w:szCs w:val="21"/>
+          <w:lang w:eastAsia="en-IN"/>
+          <w14:ligatures w14:val="none"/>
+        </w:rPr>
+        <w:t xml:space="preserve">check </w:t>
+      </w:r>
+      <w:proofErr w:type="spellStart"/>
+      <w:r>
+        <w:rPr>
+          <w:rFonts w:ascii="Courier New" w:eastAsia="Times New Roman" w:hAnsi="Courier New" w:cs="Courier New"/>
+          <w:color w:val="000000"/>
+          <w:kern w:val="0"/>
+          <w:sz w:val="21"/>
+          <w:szCs w:val="21"/>
+          <w:lang w:eastAsia="en-IN"/>
+          <w14:ligatures w14:val="none"/>
+        </w:rPr>
+        <w:t>multicollinarity</w:t>
+      </w:r>
+      <w:proofErr w:type="spellEnd"/>
+      <w:r>
+        <w:rPr>
+          <w:rFonts w:ascii="Courier New" w:eastAsia="Times New Roman" w:hAnsi="Courier New" w:cs="Courier New"/>
+          <w:color w:val="000000"/>
+          <w:kern w:val="0"/>
+          <w:sz w:val="21"/>
+          <w:szCs w:val="21"/>
+          <w:lang w:eastAsia="en-IN"/>
+          <w14:ligatures w14:val="none"/>
+        </w:rPr>
+        <w:t xml:space="preserve"> </w:t>
+      </w:r>
+      <w:proofErr w:type="spellStart"/>
+      <w:r>
+        <w:rPr>
+          <w:rFonts w:ascii="Courier New" w:eastAsia="Times New Roman" w:hAnsi="Courier New" w:cs="Courier New"/>
+          <w:color w:val="000000"/>
+          <w:kern w:val="0"/>
+          <w:sz w:val="21"/>
+          <w:szCs w:val="21"/>
+          <w:lang w:eastAsia="en-IN"/>
+          <w14:ligatures w14:val="none"/>
+        </w:rPr>
+        <w:t>excists</w:t>
+      </w:r>
+      <w:proofErr w:type="spellEnd"/>
+      <w:r>
+        <w:rPr>
+          <w:rFonts w:ascii="Courier New" w:eastAsia="Times New Roman" w:hAnsi="Courier New" w:cs="Courier New"/>
+          <w:color w:val="000000"/>
+          <w:kern w:val="0"/>
+          <w:sz w:val="21"/>
+          <w:szCs w:val="21"/>
+          <w:lang w:eastAsia="en-IN"/>
+          <w14:ligatures w14:val="none"/>
+        </w:rPr>
+        <w:t xml:space="preserve"> or not if yes go for PCA- </w:t>
+      </w:r>
+      <w:r>
+        <w:rPr>
+          <w:rFonts w:ascii="Courier New" w:eastAsia="Times New Roman" w:hAnsi="Courier New" w:cs="Courier New"/>
+          <w:color w:val="A31515"/>
+          <w:kern w:val="0"/>
+          <w:sz w:val="21"/>
+          <w:szCs w:val="21"/>
+          <w:lang w:eastAsia="en-IN"/>
+          <w14:ligatures w14:val="none"/>
+        </w:rPr>
+        <w:t>AMT_REQ_CREDIT_BUREAU_DAY</w:t>
+      </w:r>
+      <w:r>
+        <w:rPr>
+          <w:rFonts w:ascii="Courier New" w:eastAsia="Times New Roman" w:hAnsi="Courier New" w:cs="Courier New"/>
+          <w:color w:val="A31515"/>
+          <w:kern w:val="0"/>
+          <w:sz w:val="21"/>
+          <w:szCs w:val="21"/>
+          <w:lang w:eastAsia="en-IN"/>
+          <w14:ligatures w14:val="none"/>
+        </w:rPr>
+        <w:t xml:space="preserve">, </w:t>
+      </w:r>
+      <w:r>
+        <w:rPr>
+          <w:rFonts w:ascii="Roboto" w:eastAsia="Times New Roman" w:hAnsi="Roboto" w:cs="Times New Roman"/>
+          <w:color w:val="212121"/>
+          <w:kern w:val="0"/>
+          <w:sz w:val="24"/>
+          <w:szCs w:val="24"/>
+          <w:lang w:eastAsia="en-IN"/>
+          <w14:ligatures w14:val="none"/>
+        </w:rPr>
+        <w:t>AMT_REQ_CREDIT_BUREAU_WEEK</w:t>
+      </w:r>
+    </w:p>
+    <w:p>
+      <w:pPr>
+        <w:shd w:val="clear" w:color="auto" w:fill="FFFFFF"/>
+        <w:spacing w:before="120" w:after="90"/>
+        <w:ind w:firstLine="720"/>
+        <w:rPr>
+          <w:rFonts w:ascii="Roboto" w:eastAsia="Times New Roman" w:hAnsi="Roboto" w:cs="Times New Roman"/>
+          <w:color w:val="212121"/>
+          <w:kern w:val="0"/>
+          <w:sz w:val="24"/>
+          <w:szCs w:val="24"/>
+          <w:lang w:eastAsia="en-IN"/>
+          <w14:ligatures w14:val="none"/>
+        </w:rPr>
+      </w:pPr>
+    </w:p>
+    <w:p>
+      <w:pPr>
+        <w:shd w:val="clear" w:color="auto" w:fill="FFFFFF"/>
+        <w:spacing w:before="120" w:after="90"/>
+        <w:ind w:firstLine="720"/>
+        <w:rPr>
+          <w:rFonts w:ascii="Roboto" w:eastAsia="Times New Roman" w:hAnsi="Roboto" w:cs="Times New Roman"/>
+          <w:color w:val="212121"/>
+          <w:kern w:val="0"/>
+          <w:sz w:val="24"/>
+          <w:szCs w:val="24"/>
+          <w:lang w:eastAsia="en-IN"/>
+          <w14:ligatures w14:val="none"/>
+        </w:rPr>
+      </w:pPr>
+    </w:p>
+    <w:p>
+      <w:pPr>
+        <w:shd w:val="clear" w:color="auto" w:fill="FFFFFF"/>
+        <w:spacing w:before="120" w:after="90"/>
+        <w:ind w:firstLine="720"/>
+        <w:rPr>
+          <w:rFonts w:ascii="Roboto" w:eastAsia="Times New Roman" w:hAnsi="Roboto" w:cs="Times New Roman"/>
+          <w:color w:val="212121"/>
+          <w:kern w:val="0"/>
+          <w:sz w:val="24"/>
+          <w:szCs w:val="24"/>
+          <w:lang w:eastAsia="en-IN"/>
+          <w14:ligatures w14:val="none"/>
+        </w:rPr>
+      </w:pPr>
+      <w:r>
+        <w:rPr>
+          <w:rFonts w:ascii="Roboto" w:eastAsia="Times New Roman" w:hAnsi="Roboto" w:cs="Times New Roman"/>
+          <w:color w:val="212121"/>
+          <w:kern w:val="0"/>
+          <w:sz w:val="24"/>
+          <w:szCs w:val="24"/>
+          <w:lang w:eastAsia="en-IN"/>
+          <w14:ligatures w14:val="none"/>
+        </w:rPr>
+        <w:t xml:space="preserve">Removing </w:t>
+      </w:r>
+      <w:proofErr w:type="spellStart"/>
+      <w:r>
+        <w:rPr>
+          <w:rFonts w:ascii="Roboto" w:eastAsia="Times New Roman" w:hAnsi="Roboto" w:cs="Times New Roman"/>
+          <w:color w:val="212121"/>
+          <w:kern w:val="0"/>
+          <w:sz w:val="24"/>
+          <w:szCs w:val="24"/>
+          <w:lang w:eastAsia="en-IN"/>
+          <w14:ligatures w14:val="none"/>
+        </w:rPr>
+        <w:t>non essential</w:t>
+      </w:r>
+      <w:proofErr w:type="spellEnd"/>
+      <w:r>
+        <w:rPr>
+          <w:rFonts w:ascii="Roboto" w:eastAsia="Times New Roman" w:hAnsi="Roboto" w:cs="Times New Roman"/>
+          <w:color w:val="212121"/>
+          <w:kern w:val="0"/>
+          <w:sz w:val="24"/>
+          <w:szCs w:val="24"/>
+          <w:lang w:eastAsia="en-IN"/>
+          <w14:ligatures w14:val="none"/>
+        </w:rPr>
+        <w:t xml:space="preserve"> features will result in a</w:t>
+      </w:r>
+    </w:p>
+    <w:p>
+      <w:pPr>
+        <w:pStyle w:val="ListParagraph"/>
+        <w:numPr>
+          <w:ilvl w:val="0"/>
+          <w:numId w:val="3"/>
+        </w:numPr>
+        <w:shd w:val="clear" w:color="auto" w:fill="FFFFFF"/>
+        <w:spacing w:before="120" w:after="90"/>
+        <w:rPr>
+          <w:rFonts w:ascii="Roboto" w:eastAsia="Times New Roman" w:hAnsi="Roboto" w:cs="Times New Roman"/>
+          <w:color w:val="212121"/>
+          <w:kern w:val="0"/>
+          <w:sz w:val="24"/>
+          <w:szCs w:val="24"/>
+          <w:lang w:eastAsia="en-IN"/>
+          <w14:ligatures w14:val="none"/>
+        </w:rPr>
+      </w:pPr>
+      <w:r>
+        <w:rPr>
+          <w:rFonts w:ascii="Roboto" w:eastAsia="Times New Roman" w:hAnsi="Roboto" w:cs="Times New Roman"/>
+          <w:color w:val="212121"/>
+          <w:kern w:val="0"/>
+          <w:sz w:val="24"/>
+          <w:szCs w:val="24"/>
+          <w:lang w:eastAsia="en-IN"/>
+          <w14:ligatures w14:val="none"/>
+        </w:rPr>
+        <w:t>Better performing model</w:t>
+      </w:r>
+    </w:p>
+    <w:p>
+      <w:pPr>
+        <w:pStyle w:val="ListParagraph"/>
+        <w:numPr>
+          <w:ilvl w:val="0"/>
+          <w:numId w:val="3"/>
+        </w:numPr>
+        <w:shd w:val="clear" w:color="auto" w:fill="FFFFFF"/>
+        <w:spacing w:before="120" w:after="90"/>
+        <w:rPr>
+          <w:rFonts w:ascii="Roboto" w:eastAsia="Times New Roman" w:hAnsi="Roboto" w:cs="Times New Roman"/>
+          <w:color w:val="212121"/>
+          <w:kern w:val="0"/>
+          <w:sz w:val="24"/>
+          <w:szCs w:val="24"/>
+          <w:lang w:eastAsia="en-IN"/>
+          <w14:ligatures w14:val="none"/>
+        </w:rPr>
+      </w:pPr>
+      <w:r>
+        <w:rPr>
+          <w:rFonts w:ascii="Roboto" w:eastAsia="Times New Roman" w:hAnsi="Roboto" w:cs="Times New Roman"/>
+          <w:color w:val="212121"/>
+          <w:kern w:val="0"/>
+          <w:sz w:val="24"/>
+          <w:szCs w:val="24"/>
+          <w:lang w:eastAsia="en-IN"/>
+          <w14:ligatures w14:val="none"/>
+        </w:rPr>
+        <w:t>In an easier to understand model</w:t>
+      </w:r>
+    </w:p>
+    <w:p>
+      <w:pPr>
+        <w:pStyle w:val="ListParagraph"/>
+        <w:numPr>
+          <w:ilvl w:val="0"/>
+          <w:numId w:val="3"/>
+        </w:numPr>
+        <w:shd w:val="clear" w:color="auto" w:fill="FFFFFF"/>
+        <w:spacing w:before="120" w:after="90"/>
+        <w:rPr>
+          <w:rFonts w:ascii="Roboto" w:eastAsia="Times New Roman" w:hAnsi="Roboto" w:cs="Times New Roman"/>
+          <w:color w:val="212121"/>
+          <w:kern w:val="0"/>
+          <w:sz w:val="24"/>
+          <w:szCs w:val="24"/>
+          <w:lang w:eastAsia="en-IN"/>
+          <w14:ligatures w14:val="none"/>
+        </w:rPr>
+      </w:pPr>
+      <w:r>
+        <w:rPr>
+          <w:rFonts w:ascii="Roboto" w:eastAsia="Times New Roman" w:hAnsi="Roboto" w:cs="Times New Roman"/>
+          <w:color w:val="212121"/>
+          <w:kern w:val="0"/>
+          <w:sz w:val="24"/>
+          <w:szCs w:val="24"/>
+          <w:lang w:eastAsia="en-IN"/>
+          <w14:ligatures w14:val="none"/>
+        </w:rPr>
+        <w:t>In a model that runs faster</w:t>
+      </w:r>
+    </w:p>
+    <w:p>
+      <w:pPr>
+        <w:shd w:val="clear" w:color="auto" w:fill="F7F7F7"/>
+        <w:spacing w:line="285" w:lineRule="atLeast"/>
+        <w:rPr>
+          <w:rFonts w:ascii="Courier New" w:eastAsia="Times New Roman" w:hAnsi="Courier New" w:cs="Courier New"/>
+          <w:color w:val="000000"/>
+          <w:kern w:val="0"/>
+          <w:sz w:val="21"/>
+          <w:szCs w:val="21"/>
+          <w:lang w:eastAsia="en-IN"/>
+          <w14:ligatures w14:val="none"/>
+        </w:rPr>
+      </w:pPr>
+    </w:p>
+    <w:p>
+      <w:pPr>
+        <w:shd w:val="clear" w:color="auto" w:fill="F7F7F7"/>
+        <w:spacing w:after="0" w:line="285" w:lineRule="atLeast"/>
+        <w:rPr>
+          <w:rFonts w:ascii="Courier New" w:eastAsia="Times New Roman" w:hAnsi="Courier New" w:cs="Courier New"/>
+          <w:color w:val="000000"/>
+          <w:kern w:val="0"/>
+          <w:sz w:val="21"/>
+          <w:szCs w:val="21"/>
+          <w:lang w:eastAsia="en-IN"/>
+          <w14:ligatures w14:val="none"/>
+        </w:rPr>
+      </w:pPr>
+    </w:p>
+    <w:p>
+      <w:pPr>
+        <w:pStyle w:val="ListParagraph"/>
         <w:rPr>
           <w:rFonts w:cstheme="minorHAnsi"/>
           <w:sz w:val="20"/>
@@ -10576,6 +11860,184 @@
 <file path=word/numbering.xml><?xml version="1.0" encoding="utf-8"?>
 <w:numbering xmlns:wpc="http://schemas.microsoft.com/office/word/2010/wordprocessingCanvas" xmlns:cx="http://schemas.microsoft.com/office/drawing/2014/chartex" xmlns:cx1="http://schemas.microsoft.com/office/drawing/2015/9/8/chartex" xmlns:cx2="http://schemas.microsoft.com/office/drawing/2015/10/21/chartex" xmlns:cx3="http://schemas.microsoft.com/office/drawing/2016/5/9/chartex" xmlns:cx4="http://schemas.microsoft.com/office/drawing/2016/5/10/chartex" xmlns:cx5="http://schemas.microsoft.com/office/drawing/2016/5/11/chartex" xmlns:cx6="http://schemas.microsoft.com/office/drawing/2016/5/12/chartex" xmlns:cx7="http://schemas.microsoft.com/office/drawing/2016/5/13/chartex" xmlns:cx8="http://schemas.microsoft.com/office/drawing/2016/5/14/chartex" xmlns:mc="http://schemas.openxmlformats.org/markup-compatibility/2006" xmlns:aink="http://schemas.microsoft.com/office/drawing/2016/ink" xmlns:am3d="http://schemas.microsoft.com/office/drawing/2017/model3d" xmlns:o="urn:schemas-microsoft-com:office:office" xmlns:oel="http://schemas.microsoft.com/office/2019/extlst" xmlns:r="http://schemas.openxmlformats.org/officeDocument/2006/relationships" xmlns:m="http://schemas.openxmlformats.org/officeDocument/2006/math" xmlns:v="urn:schemas-microsoft-com:vml" xmlns:wp14="http://schemas.microsoft.com/office/word/2010/wordprocessingDrawing" xmlns:wp="http://schemas.openxmlformats.org/drawingml/2006/wordprocessingDrawing" xmlns:w10="urn:schemas-microsoft-com:office:word" xmlns:w="http://schemas.openxmlformats.org/wordprocessingml/2006/main" xmlns:w14="http://schemas.microsoft.com/office/word/2010/wordml" xmlns:w15="http://schemas.microsoft.com/office/word/2012/wordml" xmlns:w16cex="http://schemas.microsoft.com/office/word/2018/wordml/cex" xmlns:w16cid="http://schemas.microsoft.com/office/word/2016/wordml/cid" xmlns:w16="http://schemas.microsoft.com/office/word/2018/wordml" xmlns:w16sdtdh="http://schemas.microsoft.com/office/word/2020/wordml/sdtdatahash" xmlns:w16se="http://schemas.microsoft.com/office/word/2015/wordml/symex" xmlns:wpg="http://schemas.microsoft.com/office/word/2010/wordprocessingGroup" xmlns:wpi="http://schemas.microsoft.com/office/word/2010/wordprocessingInk" xmlns:wne="http://schemas.microsoft.com/office/word/2006/wordml" xmlns:wps="http://schemas.microsoft.com/office/word/2010/wordprocessingShape" mc:Ignorable="w14 w15 w16se w16cid w16 w16cex w16sdtdh wp14">
   <w:abstractNum w:abstractNumId="0" w15:restartNumberingAfterBreak="0">
+    <w:nsid w:val="2DFB2EDA"/>
+    <w:multiLevelType w:val="hybridMultilevel"/>
+    <w:tmpl w:val="B4AEF1BC"/>
+    <w:lvl w:ilvl="0" w:tplc="B6F0BF04">
+      <w:start w:val="1"/>
+      <w:numFmt w:val="decimal"/>
+      <w:lvlText w:val="%1."/>
+      <w:lvlJc w:val="left"/>
+      <w:pPr>
+        <w:ind w:left="1080" w:hanging="360"/>
+      </w:pPr>
+      <w:rPr>
+        <w:rFonts w:hint="default"/>
+      </w:rPr>
+    </w:lvl>
+    <w:lvl w:ilvl="1" w:tplc="40090019" w:tentative="1">
+      <w:start w:val="1"/>
+      <w:numFmt w:val="lowerLetter"/>
+      <w:lvlText w:val="%2."/>
+      <w:lvlJc w:val="left"/>
+      <w:pPr>
+        <w:ind w:left="1800" w:hanging="360"/>
+      </w:pPr>
+    </w:lvl>
+    <w:lvl w:ilvl="2" w:tplc="4009001B" w:tentative="1">
+      <w:start w:val="1"/>
+      <w:numFmt w:val="lowerRoman"/>
+      <w:lvlText w:val="%3."/>
+      <w:lvlJc w:val="right"/>
+      <w:pPr>
+        <w:ind w:left="2520" w:hanging="180"/>
+      </w:pPr>
+    </w:lvl>
+    <w:lvl w:ilvl="3" w:tplc="4009000F" w:tentative="1">
+      <w:start w:val="1"/>
+      <w:numFmt w:val="decimal"/>
+      <w:lvlText w:val="%4."/>
+      <w:lvlJc w:val="left"/>
+      <w:pPr>
+        <w:ind w:left="3240" w:hanging="360"/>
+      </w:pPr>
+    </w:lvl>
+    <w:lvl w:ilvl="4" w:tplc="40090019" w:tentative="1">
+      <w:start w:val="1"/>
+      <w:numFmt w:val="lowerLetter"/>
+      <w:lvlText w:val="%5."/>
+      <w:lvlJc w:val="left"/>
+      <w:pPr>
+        <w:ind w:left="3960" w:hanging="360"/>
+      </w:pPr>
+    </w:lvl>
+    <w:lvl w:ilvl="5" w:tplc="4009001B" w:tentative="1">
+      <w:start w:val="1"/>
+      <w:numFmt w:val="lowerRoman"/>
+      <w:lvlText w:val="%6."/>
+      <w:lvlJc w:val="right"/>
+      <w:pPr>
+        <w:ind w:left="4680" w:hanging="180"/>
+      </w:pPr>
+    </w:lvl>
+    <w:lvl w:ilvl="6" w:tplc="4009000F" w:tentative="1">
+      <w:start w:val="1"/>
+      <w:numFmt w:val="decimal"/>
+      <w:lvlText w:val="%7."/>
+      <w:lvlJc w:val="left"/>
+      <w:pPr>
+        <w:ind w:left="5400" w:hanging="360"/>
+      </w:pPr>
+    </w:lvl>
+    <w:lvl w:ilvl="7" w:tplc="40090019" w:tentative="1">
+      <w:start w:val="1"/>
+      <w:numFmt w:val="lowerLetter"/>
+      <w:lvlText w:val="%8."/>
+      <w:lvlJc w:val="left"/>
+      <w:pPr>
+        <w:ind w:left="6120" w:hanging="360"/>
+      </w:pPr>
+    </w:lvl>
+    <w:lvl w:ilvl="8" w:tplc="4009001B" w:tentative="1">
+      <w:start w:val="1"/>
+      <w:numFmt w:val="lowerRoman"/>
+      <w:lvlText w:val="%9."/>
+      <w:lvlJc w:val="right"/>
+      <w:pPr>
+        <w:ind w:left="6840" w:hanging="180"/>
+      </w:pPr>
+    </w:lvl>
+  </w:abstractNum>
+  <w:abstractNum w:abstractNumId="1" w15:restartNumberingAfterBreak="0">
+    <w:nsid w:val="4CEF2C29"/>
+    <w:multiLevelType w:val="hybridMultilevel"/>
+    <w:tmpl w:val="4A8AF870"/>
+    <w:lvl w:ilvl="0" w:tplc="4009000F">
+      <w:start w:val="1"/>
+      <w:numFmt w:val="decimal"/>
+      <w:lvlText w:val="%1."/>
+      <w:lvlJc w:val="left"/>
+      <w:pPr>
+        <w:ind w:left="720" w:hanging="360"/>
+      </w:pPr>
+      <w:rPr>
+        <w:rFonts w:hint="default"/>
+      </w:rPr>
+    </w:lvl>
+    <w:lvl w:ilvl="1" w:tplc="40090019" w:tentative="1">
+      <w:start w:val="1"/>
+      <w:numFmt w:val="lowerLetter"/>
+      <w:lvlText w:val="%2."/>
+      <w:lvlJc w:val="left"/>
+      <w:pPr>
+        <w:ind w:left="1440" w:hanging="360"/>
+      </w:pPr>
+    </w:lvl>
+    <w:lvl w:ilvl="2" w:tplc="4009001B" w:tentative="1">
+      <w:start w:val="1"/>
+      <w:numFmt w:val="lowerRoman"/>
+      <w:lvlText w:val="%3."/>
+      <w:lvlJc w:val="right"/>
+      <w:pPr>
+        <w:ind w:left="2160" w:hanging="180"/>
+      </w:pPr>
+    </w:lvl>
+    <w:lvl w:ilvl="3" w:tplc="4009000F" w:tentative="1">
+      <w:start w:val="1"/>
+      <w:numFmt w:val="decimal"/>
+      <w:lvlText w:val="%4."/>
+      <w:lvlJc w:val="left"/>
+      <w:pPr>
+        <w:ind w:left="2880" w:hanging="360"/>
+      </w:pPr>
+    </w:lvl>
+    <w:lvl w:ilvl="4" w:tplc="40090019" w:tentative="1">
+      <w:start w:val="1"/>
+      <w:numFmt w:val="lowerLetter"/>
+      <w:lvlText w:val="%5."/>
+      <w:lvlJc w:val="left"/>
+      <w:pPr>
+        <w:ind w:left="3600" w:hanging="360"/>
+      </w:pPr>
+    </w:lvl>
+    <w:lvl w:ilvl="5" w:tplc="4009001B" w:tentative="1">
+      <w:start w:val="1"/>
+      <w:numFmt w:val="lowerRoman"/>
+      <w:lvlText w:val="%6."/>
+      <w:lvlJc w:val="right"/>
+      <w:pPr>
+        <w:ind w:left="4320" w:hanging="180"/>
+      </w:pPr>
+    </w:lvl>
+    <w:lvl w:ilvl="6" w:tplc="4009000F" w:tentative="1">
+      <w:start w:val="1"/>
+      <w:numFmt w:val="decimal"/>
+      <w:lvlText w:val="%7."/>
+      <w:lvlJc w:val="left"/>
+      <w:pPr>
+        <w:ind w:left="5040" w:hanging="360"/>
+      </w:pPr>
+    </w:lvl>
+    <w:lvl w:ilvl="7" w:tplc="40090019" w:tentative="1">
+      <w:start w:val="1"/>
+      <w:numFmt w:val="lowerLetter"/>
+      <w:lvlText w:val="%8."/>
+      <w:lvlJc w:val="left"/>
+      <w:pPr>
+        <w:ind w:left="5760" w:hanging="360"/>
+      </w:pPr>
+    </w:lvl>
+    <w:lvl w:ilvl="8" w:tplc="4009001B" w:tentative="1">
+      <w:start w:val="1"/>
+      <w:numFmt w:val="lowerRoman"/>
+      <w:lvlText w:val="%9."/>
+      <w:lvlJc w:val="right"/>
+      <w:pPr>
+        <w:ind w:left="6480" w:hanging="180"/>
+      </w:pPr>
+    </w:lvl>
+  </w:abstractNum>
+  <w:abstractNum w:abstractNumId="2" w15:restartNumberingAfterBreak="0">
     <w:nsid w:val="6D617FC8"/>
     <w:multiLevelType w:val="hybridMultilevel"/>
     <w:tmpl w:val="5D0E6A10"/>
@@ -10665,6 +12127,12 @@
     </w:lvl>
   </w:abstractNum>
   <w:num w:numId="1" w16cid:durableId="855659385">
+    <w:abstractNumId w:val="2"/>
+  </w:num>
+  <w:num w:numId="2" w16cid:durableId="823132717">
+    <w:abstractNumId w:val="1"/>
+  </w:num>
+  <w:num w:numId="3" w16cid:durableId="405150923">
     <w:abstractNumId w:val="0"/>
   </w:num>
 </w:numbering>

</xml_diff>